<commit_message>
Update ACHP_006 - Línea Base de Calidad (F).docx
</commit_message>
<xml_diff>
--- a/Entregables/ACHP_006 - Línea Base de Calidad (F).docx
+++ b/Entregables/ACHP_006 - Línea Base de Calidad (F).docx
@@ -1,10 +1,10 @@
 
 <file path=word/document.xml><?xml version="1.0" encoding="utf-8"?>
-<w:document xmlns:wpc="http://schemas.microsoft.com/office/word/2010/wordprocessingCanvas" xmlns:cx="http://schemas.microsoft.com/office/drawing/2014/chartex" xmlns:mc="http://schemas.openxmlformats.org/markup-compatibility/2006" xmlns:o="urn:schemas-microsoft-com:office:office" xmlns:r="http://schemas.openxmlformats.org/officeDocument/2006/relationships" xmlns:m="http://schemas.openxmlformats.org/officeDocument/2006/math" xmlns:v="urn:schemas-microsoft-com:vml" xmlns:wp14="http://schemas.microsoft.com/office/word/2010/wordprocessingDrawing" xmlns:wp="http://schemas.openxmlformats.org/drawingml/2006/wordprocessingDrawing" xmlns:w10="urn:schemas-microsoft-com:office:word" xmlns:w="http://schemas.openxmlformats.org/wordprocessingml/2006/main" xmlns:w14="http://schemas.microsoft.com/office/word/2010/wordml" xmlns:w15="http://schemas.microsoft.com/office/word/2012/wordml" xmlns:w16se="http://schemas.microsoft.com/office/word/2015/wordml/symex" xmlns:wpg="http://schemas.microsoft.com/office/word/2010/wordprocessingGroup" xmlns:wpi="http://schemas.microsoft.com/office/word/2010/wordprocessingInk" xmlns:wne="http://schemas.microsoft.com/office/word/2006/wordml" xmlns:wps="http://schemas.microsoft.com/office/word/2010/wordprocessingShape" mc:Ignorable="w14 w15 w16se wp14">
+<w:document xmlns:wpc="http://schemas.microsoft.com/office/word/2010/wordprocessingCanvas" xmlns:cx="http://schemas.microsoft.com/office/drawing/2014/chartex" xmlns:cx1="http://schemas.microsoft.com/office/drawing/2015/9/8/chartex" xmlns:cx2="http://schemas.microsoft.com/office/drawing/2015/10/21/chartex" xmlns:cx3="http://schemas.microsoft.com/office/drawing/2016/5/9/chartex" xmlns:cx4="http://schemas.microsoft.com/office/drawing/2016/5/10/chartex" xmlns:cx5="http://schemas.microsoft.com/office/drawing/2016/5/11/chartex" xmlns:cx6="http://schemas.microsoft.com/office/drawing/2016/5/12/chartex" xmlns:cx7="http://schemas.microsoft.com/office/drawing/2016/5/13/chartex" xmlns:cx8="http://schemas.microsoft.com/office/drawing/2016/5/14/chartex" xmlns:mc="http://schemas.openxmlformats.org/markup-compatibility/2006" xmlns:aink="http://schemas.microsoft.com/office/drawing/2016/ink" xmlns:am3d="http://schemas.microsoft.com/office/drawing/2017/model3d" xmlns:o="urn:schemas-microsoft-com:office:office" xmlns:r="http://schemas.openxmlformats.org/officeDocument/2006/relationships" xmlns:m="http://schemas.openxmlformats.org/officeDocument/2006/math" xmlns:v="urn:schemas-microsoft-com:vml" xmlns:wp14="http://schemas.microsoft.com/office/word/2010/wordprocessingDrawing" xmlns:wp="http://schemas.openxmlformats.org/drawingml/2006/wordprocessingDrawing" xmlns:w10="urn:schemas-microsoft-com:office:word" xmlns:w="http://schemas.openxmlformats.org/wordprocessingml/2006/main" xmlns:w14="http://schemas.microsoft.com/office/word/2010/wordml" xmlns:w15="http://schemas.microsoft.com/office/word/2012/wordml" xmlns:w16cex="http://schemas.microsoft.com/office/word/2018/wordml/cex" xmlns:w16cid="http://schemas.microsoft.com/office/word/2016/wordml/cid" xmlns:w16="http://schemas.microsoft.com/office/word/2018/wordml" xmlns:w16se="http://schemas.microsoft.com/office/word/2015/wordml/symex" xmlns:wpg="http://schemas.microsoft.com/office/word/2010/wordprocessingGroup" xmlns:wpi="http://schemas.microsoft.com/office/word/2010/wordprocessingInk" xmlns:wne="http://schemas.microsoft.com/office/word/2006/wordml" xmlns:wps="http://schemas.microsoft.com/office/word/2010/wordprocessingShape" mc:Ignorable="w14 w15 w16se w16cid w16 w16cex wp14">
   <w:body>
     <w:tbl>
       <w:tblPr>
-        <w:tblW w:w="8575" w:type="dxa"/>
+        <w:tblW w:w="8736" w:type="dxa"/>
         <w:jc w:val="center"/>
         <w:tblBorders>
           <w:top w:val="single" w:sz="6" w:space="0" w:color="auto"/>
@@ -26,8 +26,8 @@
         <w:gridCol w:w="1134"/>
         <w:gridCol w:w="1424"/>
         <w:gridCol w:w="1454"/>
-        <w:gridCol w:w="992"/>
-        <w:gridCol w:w="2650"/>
+        <w:gridCol w:w="1863"/>
+        <w:gridCol w:w="1940"/>
       </w:tblGrid>
       <w:tr>
         <w:trPr>
@@ -36,7 +36,7 @@
         </w:trPr>
         <w:tc>
           <w:tcPr>
-            <w:tcW w:w="8575" w:type="dxa"/>
+            <w:tcW w:w="8736" w:type="dxa"/>
             <w:gridSpan w:val="6"/>
             <w:tcBorders>
               <w:bottom w:val="single" w:sz="6" w:space="0" w:color="auto"/>
@@ -197,7 +197,7 @@
         </w:tc>
         <w:tc>
           <w:tcPr>
-            <w:tcW w:w="992" w:type="dxa"/>
+            <w:tcW w:w="1863" w:type="dxa"/>
             <w:shd w:val="clear" w:color="auto" w:fill="F2F2F2"/>
             <w:vAlign w:val="center"/>
           </w:tcPr>
@@ -228,7 +228,7 @@
         </w:tc>
         <w:tc>
           <w:tcPr>
-            <w:tcW w:w="2650" w:type="dxa"/>
+            <w:tcW w:w="1940" w:type="dxa"/>
             <w:shd w:val="clear" w:color="auto" w:fill="F2F2F2"/>
             <w:vAlign w:val="center"/>
           </w:tcPr>
@@ -277,6 +277,15 @@
                 <w:lang w:val="es-ES"/>
               </w:rPr>
             </w:pPr>
+            <w:r>
+              <w:rPr>
+                <w:rFonts w:ascii="Verdana" w:hAnsi="Verdana" w:cs="Arial"/>
+                <w:sz w:val="18"/>
+                <w:szCs w:val="18"/>
+                <w:lang w:val="es-ES"/>
+              </w:rPr>
+              <w:t>1.0</w:t>
+            </w:r>
           </w:p>
         </w:tc>
         <w:tc>
@@ -293,6 +302,15 @@
                 <w:lang w:val="es-ES"/>
               </w:rPr>
             </w:pPr>
+            <w:r>
+              <w:rPr>
+                <w:rFonts w:ascii="Verdana" w:hAnsi="Verdana" w:cs="Arial"/>
+                <w:sz w:val="18"/>
+                <w:szCs w:val="18"/>
+                <w:lang w:val="es-ES"/>
+              </w:rPr>
+              <w:t>DS</w:t>
+            </w:r>
           </w:p>
         </w:tc>
         <w:tc>
@@ -309,6 +327,15 @@
                 <w:lang w:val="es-ES"/>
               </w:rPr>
             </w:pPr>
+            <w:r>
+              <w:rPr>
+                <w:rFonts w:ascii="Verdana" w:hAnsi="Verdana" w:cs="Arial"/>
+                <w:sz w:val="18"/>
+                <w:szCs w:val="18"/>
+                <w:lang w:val="es-ES"/>
+              </w:rPr>
+              <w:t>MP</w:t>
+            </w:r>
           </w:p>
         </w:tc>
         <w:tc>
@@ -325,11 +352,20 @@
                 <w:lang w:val="es-ES"/>
               </w:rPr>
             </w:pPr>
+            <w:r>
+              <w:rPr>
+                <w:rFonts w:ascii="Verdana" w:hAnsi="Verdana" w:cs="Arial"/>
+                <w:sz w:val="18"/>
+                <w:szCs w:val="18"/>
+                <w:lang w:val="es-ES"/>
+              </w:rPr>
+              <w:t>MO</w:t>
+            </w:r>
           </w:p>
         </w:tc>
         <w:tc>
           <w:tcPr>
-            <w:tcW w:w="992" w:type="dxa"/>
+            <w:tcW w:w="1863" w:type="dxa"/>
             <w:vAlign w:val="center"/>
           </w:tcPr>
           <w:p>
@@ -342,11 +378,20 @@
                 <w:lang w:val="es-ES"/>
               </w:rPr>
             </w:pPr>
+            <w:r>
+              <w:rPr>
+                <w:rFonts w:ascii="Verdana" w:hAnsi="Verdana" w:cs="Arial"/>
+                <w:sz w:val="18"/>
+                <w:szCs w:val="18"/>
+                <w:lang w:val="es-ES"/>
+              </w:rPr>
+              <w:t>19-11-2020</w:t>
+            </w:r>
           </w:p>
         </w:tc>
         <w:tc>
           <w:tcPr>
-            <w:tcW w:w="2650" w:type="dxa"/>
+            <w:tcW w:w="1940" w:type="dxa"/>
             <w:shd w:val="clear" w:color="auto" w:fill="auto"/>
             <w:vAlign w:val="center"/>
           </w:tcPr>
@@ -359,6 +404,15 @@
                 <w:lang w:val="es-ES"/>
               </w:rPr>
             </w:pPr>
+            <w:r>
+              <w:rPr>
+                <w:rFonts w:ascii="Verdana" w:hAnsi="Verdana" w:cs="Arial"/>
+                <w:sz w:val="18"/>
+                <w:szCs w:val="18"/>
+                <w:lang w:val="es-ES"/>
+              </w:rPr>
+              <w:t>Versión Original</w:t>
+            </w:r>
           </w:p>
         </w:tc>
       </w:tr>
@@ -405,24 +459,7 @@
             </w14:srgbClr>
           </w14:shadow>
         </w:rPr>
-        <w:t>LÍ</w:t>
-      </w:r>
-      <w:bookmarkStart w:id="0" w:name="_GoBack"/>
-      <w:bookmarkEnd w:id="0"/>
-      <w:r>
-        <w:rPr>
-          <w:rFonts w:ascii="Verdana" w:hAnsi="Verdana"/>
-          <w:i/>
-          <w:sz w:val="32"/>
-          <w:szCs w:val="32"/>
-          <w:lang w:val="es-ES"/>
-          <w14:shadow w14:blurRad="50800" w14:dist="38100" w14:dir="2700000" w14:sx="100000" w14:sy="100000" w14:kx="0" w14:ky="0" w14:algn="tl">
-            <w14:srgbClr w14:val="000000">
-              <w14:alpha w14:val="60000"/>
-            </w14:srgbClr>
-          </w14:shadow>
-        </w:rPr>
-        <w:t xml:space="preserve">NEA BASE </w:t>
+        <w:t xml:space="preserve">LÍNEA BASE </w:t>
       </w:r>
       <w:r>
         <w:rPr>
@@ -562,6 +599,36 @@
                 <w:lang w:val="es-ES"/>
               </w:rPr>
             </w:pPr>
+            <w:r>
+              <w:rPr>
+                <w:rFonts w:ascii="Verdana" w:hAnsi="Verdana"/>
+                <w:b/>
+                <w:sz w:val="18"/>
+                <w:szCs w:val="18"/>
+                <w:lang w:val="es-ES"/>
+              </w:rPr>
+              <w:t>Aplicación móvil de hospitales privados para</w:t>
+            </w:r>
+            <w:r>
+              <w:rPr>
+                <w:rFonts w:ascii="Verdana" w:hAnsi="Verdana"/>
+                <w:b/>
+                <w:sz w:val="18"/>
+                <w:szCs w:val="18"/>
+                <w:lang w:val="es-ES"/>
+              </w:rPr>
+              <w:t xml:space="preserve"> </w:t>
+            </w:r>
+            <w:r>
+              <w:rPr>
+                <w:rFonts w:ascii="Verdana" w:hAnsi="Verdana"/>
+                <w:b/>
+                <w:sz w:val="18"/>
+                <w:szCs w:val="18"/>
+                <w:lang w:val="es-ES"/>
+              </w:rPr>
+              <w:t>monitoreo y rastreo en tiempo real de casos de COVID 19 en un radio específico.</w:t>
+            </w:r>
           </w:p>
         </w:tc>
         <w:tc>
@@ -582,6 +649,16 @@
                 <w:lang w:val="es-ES"/>
               </w:rPr>
             </w:pPr>
+            <w:r>
+              <w:rPr>
+                <w:rFonts w:ascii="Verdana" w:hAnsi="Verdana"/>
+                <w:b/>
+                <w:sz w:val="18"/>
+                <w:szCs w:val="18"/>
+                <w:lang w:val="es-ES"/>
+              </w:rPr>
+              <w:t>ACHP</w:t>
+            </w:r>
           </w:p>
         </w:tc>
       </w:tr>
@@ -608,7 +685,7 @@
     </w:p>
     <w:tbl>
       <w:tblPr>
-        <w:tblW w:w="0" w:type="auto"/>
+        <w:tblW w:w="9493" w:type="dxa"/>
         <w:jc w:val="center"/>
         <w:tblBorders>
           <w:top w:val="single" w:sz="4" w:space="0" w:color="auto"/>
@@ -621,11 +698,11 @@
         <w:tblLook w:val="01E0" w:firstRow="1" w:lastRow="1" w:firstColumn="1" w:lastColumn="1" w:noHBand="0" w:noVBand="0"/>
       </w:tblPr>
       <w:tblGrid>
-        <w:gridCol w:w="1508"/>
-        <w:gridCol w:w="1391"/>
-        <w:gridCol w:w="1522"/>
-        <w:gridCol w:w="2038"/>
-        <w:gridCol w:w="2038"/>
+        <w:gridCol w:w="1620"/>
+        <w:gridCol w:w="1165"/>
+        <w:gridCol w:w="1396"/>
+        <w:gridCol w:w="2760"/>
+        <w:gridCol w:w="2552"/>
       </w:tblGrid>
       <w:tr>
         <w:trPr>
@@ -633,7 +710,7 @@
         </w:trPr>
         <w:tc>
           <w:tcPr>
-            <w:tcW w:w="8531" w:type="dxa"/>
+            <w:tcW w:w="9493" w:type="dxa"/>
             <w:gridSpan w:val="5"/>
             <w:tcBorders>
               <w:bottom w:val="single" w:sz="4" w:space="0" w:color="auto"/>
@@ -688,7 +765,7 @@
         </w:trPr>
         <w:tc>
           <w:tcPr>
-            <w:tcW w:w="1511" w:type="dxa"/>
+            <w:tcW w:w="1620" w:type="dxa"/>
             <w:shd w:val="clear" w:color="auto" w:fill="F2F2F2"/>
             <w:vAlign w:val="center"/>
           </w:tcPr>
@@ -718,7 +795,7 @@
         </w:tc>
         <w:tc>
           <w:tcPr>
-            <w:tcW w:w="1395" w:type="dxa"/>
+            <w:tcW w:w="1165" w:type="dxa"/>
             <w:shd w:val="clear" w:color="auto" w:fill="F2F2F2"/>
             <w:vAlign w:val="center"/>
           </w:tcPr>
@@ -748,7 +825,7 @@
         </w:tc>
         <w:tc>
           <w:tcPr>
-            <w:tcW w:w="1529" w:type="dxa"/>
+            <w:tcW w:w="1396" w:type="dxa"/>
             <w:shd w:val="clear" w:color="auto" w:fill="F2F2F2"/>
             <w:vAlign w:val="center"/>
           </w:tcPr>
@@ -778,7 +855,7 @@
         </w:tc>
         <w:tc>
           <w:tcPr>
-            <w:tcW w:w="2048" w:type="dxa"/>
+            <w:tcW w:w="2760" w:type="dxa"/>
             <w:shd w:val="clear" w:color="auto" w:fill="F2F2F2"/>
             <w:vAlign w:val="center"/>
           </w:tcPr>
@@ -808,7 +885,7 @@
         </w:tc>
         <w:tc>
           <w:tcPr>
-            <w:tcW w:w="2048" w:type="dxa"/>
+            <w:tcW w:w="2552" w:type="dxa"/>
             <w:shd w:val="clear" w:color="auto" w:fill="F2F2F2"/>
             <w:vAlign w:val="center"/>
           </w:tcPr>
@@ -843,7 +920,7 @@
         </w:trPr>
         <w:tc>
           <w:tcPr>
-            <w:tcW w:w="1511" w:type="dxa"/>
+            <w:tcW w:w="1620" w:type="dxa"/>
             <w:vAlign w:val="center"/>
           </w:tcPr>
           <w:p>
@@ -857,11 +934,20 @@
                 <w:szCs w:val="18"/>
               </w:rPr>
             </w:pPr>
+            <w:r>
+              <w:rPr>
+                <w:rFonts w:ascii="Verdana" w:hAnsi="Verdana"/>
+                <w:b/>
+                <w:sz w:val="18"/>
+                <w:szCs w:val="18"/>
+              </w:rPr>
+              <w:t>Precio exacto</w:t>
+            </w:r>
           </w:p>
         </w:tc>
         <w:tc>
           <w:tcPr>
-            <w:tcW w:w="1395" w:type="dxa"/>
+            <w:tcW w:w="1165" w:type="dxa"/>
             <w:vAlign w:val="center"/>
           </w:tcPr>
           <w:p>
@@ -874,57 +960,184 @@
                 <w:szCs w:val="18"/>
               </w:rPr>
             </w:pPr>
+            <w:r>
+              <w:rPr>
+                <w:rFonts w:ascii="Verdana" w:hAnsi="Verdana"/>
+                <w:sz w:val="18"/>
+                <w:szCs w:val="18"/>
+              </w:rPr>
+              <w:t>+/- 10%</w:t>
+            </w:r>
           </w:p>
         </w:tc>
         <w:tc>
           <w:tcPr>
-            <w:tcW w:w="1529" w:type="dxa"/>
+            <w:tcW w:w="1396" w:type="dxa"/>
+            <w:vAlign w:val="center"/>
           </w:tcPr>
           <w:p>
             <w:pPr>
               <w:pStyle w:val="Textoindependiente"/>
-              <w:jc w:val="both"/>
-              <w:rPr>
-                <w:rFonts w:ascii="Verdana" w:hAnsi="Verdana"/>
-                <w:sz w:val="18"/>
-                <w:szCs w:val="18"/>
-              </w:rPr>
-            </w:pPr>
+              <w:jc w:val="center"/>
+              <w:rPr>
+                <w:rFonts w:ascii="Verdana" w:hAnsi="Verdana"/>
+                <w:sz w:val="18"/>
+                <w:szCs w:val="18"/>
+              </w:rPr>
+            </w:pPr>
+            <w:r>
+              <w:rPr>
+                <w:rFonts w:ascii="Verdana" w:hAnsi="Verdana"/>
+                <w:sz w:val="18"/>
+                <w:szCs w:val="18"/>
+              </w:rPr>
+              <w:t>Control de presupuesto</w:t>
+            </w:r>
           </w:p>
         </w:tc>
         <w:tc>
           <w:tcPr>
-            <w:tcW w:w="2048" w:type="dxa"/>
+            <w:tcW w:w="2760" w:type="dxa"/>
+            <w:vAlign w:val="center"/>
           </w:tcPr>
           <w:p>
             <w:pPr>
               <w:pStyle w:val="Textoindependiente"/>
-              <w:tabs>
-                <w:tab w:val="num" w:pos="425"/>
-              </w:tabs>
-              <w:ind w:left="360"/>
-              <w:rPr>
-                <w:rFonts w:ascii="Verdana" w:hAnsi="Verdana"/>
-                <w:sz w:val="18"/>
-                <w:szCs w:val="18"/>
-              </w:rPr>
-            </w:pPr>
+              <w:numPr>
+                <w:ilvl w:val="0"/>
+                <w:numId w:val="16"/>
+              </w:numPr>
+              <w:ind w:left="247" w:hanging="142"/>
+              <w:rPr>
+                <w:rFonts w:ascii="Verdana" w:hAnsi="Verdana"/>
+                <w:sz w:val="18"/>
+                <w:szCs w:val="18"/>
+              </w:rPr>
+            </w:pPr>
+            <w:r>
+              <w:rPr>
+                <w:rFonts w:ascii="Verdana" w:hAnsi="Verdana"/>
+                <w:sz w:val="18"/>
+                <w:szCs w:val="18"/>
+              </w:rPr>
+              <w:t>Frecuencia mensual</w:t>
+            </w:r>
+            <w:r>
+              <w:rPr>
+                <w:rFonts w:ascii="Verdana" w:hAnsi="Verdana"/>
+                <w:sz w:val="18"/>
+                <w:szCs w:val="18"/>
+              </w:rPr>
+              <w:t>.</w:t>
+            </w:r>
+          </w:p>
+          <w:p>
+            <w:pPr>
+              <w:pStyle w:val="Textoindependiente"/>
+              <w:numPr>
+                <w:ilvl w:val="0"/>
+                <w:numId w:val="16"/>
+              </w:numPr>
+              <w:ind w:left="106" w:hanging="142"/>
+              <w:rPr>
+                <w:rFonts w:ascii="Verdana" w:hAnsi="Verdana"/>
+                <w:sz w:val="18"/>
+                <w:szCs w:val="18"/>
+              </w:rPr>
+            </w:pPr>
+            <w:r>
+              <w:rPr>
+                <w:rFonts w:ascii="Verdana" w:hAnsi="Verdana"/>
+                <w:sz w:val="18"/>
+                <w:szCs w:val="18"/>
+              </w:rPr>
+              <w:t>Medición, primer lunes del mes en la mañana</w:t>
+            </w:r>
+            <w:r>
+              <w:rPr>
+                <w:rFonts w:ascii="Verdana" w:hAnsi="Verdana"/>
+                <w:sz w:val="18"/>
+                <w:szCs w:val="18"/>
+              </w:rPr>
+              <w:t>.</w:t>
+            </w:r>
           </w:p>
         </w:tc>
         <w:tc>
           <w:tcPr>
-            <w:tcW w:w="2048" w:type="dxa"/>
+            <w:tcW w:w="2552" w:type="dxa"/>
+            <w:vAlign w:val="center"/>
           </w:tcPr>
           <w:p>
             <w:pPr>
               <w:pStyle w:val="Textoindependiente"/>
-              <w:ind w:left="360"/>
-              <w:rPr>
-                <w:rFonts w:ascii="Verdana" w:hAnsi="Verdana"/>
-                <w:sz w:val="18"/>
-                <w:szCs w:val="18"/>
-              </w:rPr>
-            </w:pPr>
+              <w:numPr>
+                <w:ilvl w:val="0"/>
+                <w:numId w:val="16"/>
+              </w:numPr>
+              <w:rPr>
+                <w:rFonts w:ascii="Verdana" w:hAnsi="Verdana"/>
+                <w:sz w:val="18"/>
+                <w:szCs w:val="18"/>
+              </w:rPr>
+            </w:pPr>
+            <w:r>
+              <w:rPr>
+                <w:rFonts w:ascii="Verdana" w:hAnsi="Verdana"/>
+                <w:sz w:val="18"/>
+                <w:szCs w:val="18"/>
+              </w:rPr>
+              <w:t>Frecuencia mensual</w:t>
+            </w:r>
+            <w:r>
+              <w:rPr>
+                <w:rFonts w:ascii="Verdana" w:hAnsi="Verdana"/>
+                <w:sz w:val="18"/>
+                <w:szCs w:val="18"/>
+              </w:rPr>
+              <w:t>.</w:t>
+            </w:r>
+          </w:p>
+          <w:p>
+            <w:pPr>
+              <w:pStyle w:val="Textoindependiente"/>
+              <w:ind w:left="720"/>
+              <w:rPr>
+                <w:rFonts w:ascii="Verdana" w:hAnsi="Verdana"/>
+                <w:sz w:val="18"/>
+                <w:szCs w:val="18"/>
+              </w:rPr>
+            </w:pPr>
+          </w:p>
+          <w:p>
+            <w:pPr>
+              <w:pStyle w:val="Textoindependiente"/>
+              <w:numPr>
+                <w:ilvl w:val="0"/>
+                <w:numId w:val="16"/>
+              </w:numPr>
+              <w:rPr>
+                <w:rFonts w:ascii="Verdana" w:hAnsi="Verdana"/>
+                <w:sz w:val="18"/>
+                <w:szCs w:val="18"/>
+              </w:rPr>
+            </w:pPr>
+            <w:r>
+              <w:rPr>
+                <w:rFonts w:ascii="Verdana" w:hAnsi="Verdana"/>
+                <w:sz w:val="18"/>
+                <w:szCs w:val="18"/>
+              </w:rPr>
+              <w:t>Reporte lunes en la tarde</w:t>
+            </w:r>
+            <w:r>
+              <w:rPr>
+                <w:rFonts w:ascii="Verdana" w:hAnsi="Verdana"/>
+                <w:sz w:val="18"/>
+                <w:szCs w:val="18"/>
+              </w:rPr>
+              <w:t>.</w:t>
+            </w:r>
           </w:p>
         </w:tc>
       </w:tr>
@@ -934,7 +1147,7 @@
         </w:trPr>
         <w:tc>
           <w:tcPr>
-            <w:tcW w:w="1511" w:type="dxa"/>
+            <w:tcW w:w="1620" w:type="dxa"/>
             <w:vAlign w:val="center"/>
           </w:tcPr>
           <w:p>
@@ -948,11 +1161,20 @@
                 <w:szCs w:val="18"/>
               </w:rPr>
             </w:pPr>
+            <w:r>
+              <w:rPr>
+                <w:rFonts w:ascii="Verdana" w:hAnsi="Verdana"/>
+                <w:b/>
+                <w:sz w:val="18"/>
+                <w:szCs w:val="18"/>
+              </w:rPr>
+              <w:t>Rapidez</w:t>
+            </w:r>
           </w:p>
         </w:tc>
         <w:tc>
           <w:tcPr>
-            <w:tcW w:w="1395" w:type="dxa"/>
+            <w:tcW w:w="1165" w:type="dxa"/>
             <w:vAlign w:val="center"/>
           </w:tcPr>
           <w:p>
@@ -965,57 +1187,249 @@
                 <w:szCs w:val="18"/>
               </w:rPr>
             </w:pPr>
+            <w:r>
+              <w:rPr>
+                <w:rFonts w:ascii="Verdana" w:hAnsi="Verdana"/>
+                <w:sz w:val="18"/>
+                <w:szCs w:val="18"/>
+              </w:rPr>
+              <w:t>+/- 10%</w:t>
+            </w:r>
           </w:p>
         </w:tc>
         <w:tc>
           <w:tcPr>
-            <w:tcW w:w="1529" w:type="dxa"/>
+            <w:tcW w:w="1396" w:type="dxa"/>
+            <w:vAlign w:val="center"/>
           </w:tcPr>
           <w:p>
             <w:pPr>
               <w:pStyle w:val="Textoindependiente"/>
-              <w:jc w:val="both"/>
-              <w:rPr>
-                <w:rFonts w:ascii="Verdana" w:hAnsi="Verdana"/>
-                <w:sz w:val="18"/>
-                <w:szCs w:val="18"/>
-              </w:rPr>
-            </w:pPr>
+              <w:jc w:val="center"/>
+              <w:rPr>
+                <w:rFonts w:ascii="Verdana" w:hAnsi="Verdana"/>
+                <w:sz w:val="18"/>
+                <w:szCs w:val="18"/>
+              </w:rPr>
+            </w:pPr>
+            <w:r>
+              <w:rPr>
+                <w:rFonts w:ascii="Verdana" w:hAnsi="Verdana"/>
+                <w:sz w:val="18"/>
+                <w:szCs w:val="18"/>
+              </w:rPr>
+              <w:t>Control de</w:t>
+            </w:r>
+          </w:p>
+          <w:p>
+            <w:pPr>
+              <w:pStyle w:val="Textoindependiente"/>
+              <w:jc w:val="center"/>
+              <w:rPr>
+                <w:rFonts w:ascii="Verdana" w:hAnsi="Verdana"/>
+                <w:sz w:val="18"/>
+                <w:szCs w:val="18"/>
+              </w:rPr>
+            </w:pPr>
+            <w:r>
+              <w:rPr>
+                <w:rFonts w:ascii="Verdana" w:hAnsi="Verdana"/>
+                <w:sz w:val="18"/>
+                <w:szCs w:val="18"/>
+              </w:rPr>
+              <w:t>tiempo</w:t>
+            </w:r>
           </w:p>
         </w:tc>
         <w:tc>
           <w:tcPr>
-            <w:tcW w:w="2048" w:type="dxa"/>
+            <w:tcW w:w="2760" w:type="dxa"/>
+            <w:vAlign w:val="center"/>
           </w:tcPr>
+          <w:p>
+            <w:pPr>
+              <w:pStyle w:val="Textoindependiente"/>
+              <w:numPr>
+                <w:ilvl w:val="0"/>
+                <w:numId w:val="16"/>
+              </w:numPr>
+              <w:ind w:left="389" w:hanging="142"/>
+              <w:rPr>
+                <w:rFonts w:ascii="Verdana" w:hAnsi="Verdana"/>
+                <w:sz w:val="18"/>
+                <w:szCs w:val="18"/>
+              </w:rPr>
+            </w:pPr>
+            <w:r>
+              <w:rPr>
+                <w:rFonts w:ascii="Verdana" w:hAnsi="Verdana"/>
+                <w:sz w:val="18"/>
+                <w:szCs w:val="18"/>
+              </w:rPr>
+              <w:t>Frecuencia mensual</w:t>
+            </w:r>
+            <w:r>
+              <w:rPr>
+                <w:rFonts w:ascii="Verdana" w:hAnsi="Verdana"/>
+                <w:sz w:val="18"/>
+                <w:szCs w:val="18"/>
+              </w:rPr>
+              <w:t>.</w:t>
+            </w:r>
+          </w:p>
+          <w:tbl>
+            <w:tblPr>
+              <w:tblW w:w="0" w:type="auto"/>
+              <w:tblBorders>
+                <w:top w:val="nil"/>
+                <w:left w:val="nil"/>
+                <w:bottom w:val="nil"/>
+                <w:right w:val="nil"/>
+              </w:tblBorders>
+              <w:tblLook w:val="0000" w:firstRow="0" w:lastRow="0" w:firstColumn="0" w:lastColumn="0" w:noHBand="0" w:noVBand="0"/>
+            </w:tblPr>
+            <w:tblGrid>
+              <w:gridCol w:w="2544"/>
+            </w:tblGrid>
+            <w:tr>
+              <w:tblPrEx>
+                <w:tblCellMar>
+                  <w:top w:w="0" w:type="dxa"/>
+                  <w:bottom w:w="0" w:type="dxa"/>
+                </w:tblCellMar>
+              </w:tblPrEx>
+              <w:trPr>
+                <w:trHeight w:val="305"/>
+              </w:trPr>
+              <w:tc>
+                <w:tcPr>
+                  <w:tcW w:w="0" w:type="auto"/>
+                </w:tcPr>
+                <w:p>
+                  <w:pPr>
+                    <w:pStyle w:val="Default"/>
+                    <w:ind w:left="389" w:hanging="142"/>
+                    <w:rPr>
+                      <w:sz w:val="18"/>
+                      <w:szCs w:val="18"/>
+                    </w:rPr>
+                  </w:pPr>
+                </w:p>
+                <w:p>
+                  <w:pPr>
+                    <w:pStyle w:val="Default"/>
+                    <w:numPr>
+                      <w:ilvl w:val="0"/>
+                      <w:numId w:val="16"/>
+                    </w:numPr>
+                    <w:ind w:left="389" w:hanging="142"/>
+                    <w:rPr>
+                      <w:sz w:val="18"/>
+                      <w:szCs w:val="18"/>
+                    </w:rPr>
+                  </w:pPr>
+                  <w:r>
+                    <w:rPr>
+                      <w:sz w:val="18"/>
+                      <w:szCs w:val="18"/>
+                    </w:rPr>
+                    <w:t>Medición, primer lunes del mes en la mañana.</w:t>
+                  </w:r>
+                </w:p>
+              </w:tc>
+            </w:tr>
+          </w:tbl>
           <w:p>
             <w:pPr>
               <w:pStyle w:val="Textoindependiente"/>
               <w:tabs>
                 <w:tab w:val="num" w:pos="425"/>
               </w:tabs>
-              <w:ind w:left="360"/>
-              <w:rPr>
-                <w:rFonts w:ascii="Verdana" w:hAnsi="Verdana"/>
-                <w:sz w:val="18"/>
-                <w:szCs w:val="18"/>
+              <w:ind w:left="389" w:hanging="142"/>
+              <w:rPr>
+                <w:rFonts w:ascii="Verdana" w:hAnsi="Verdana"/>
+                <w:sz w:val="18"/>
+                <w:szCs w:val="18"/>
+                <w:lang w:val="es-EC"/>
               </w:rPr>
             </w:pPr>
           </w:p>
         </w:tc>
         <w:tc>
           <w:tcPr>
-            <w:tcW w:w="2048" w:type="dxa"/>
+            <w:tcW w:w="2552" w:type="dxa"/>
+            <w:vAlign w:val="center"/>
           </w:tcPr>
           <w:p>
             <w:pPr>
               <w:pStyle w:val="Textoindependiente"/>
-              <w:ind w:left="360"/>
-              <w:rPr>
-                <w:rFonts w:ascii="Verdana" w:hAnsi="Verdana"/>
-                <w:sz w:val="18"/>
-                <w:szCs w:val="18"/>
-              </w:rPr>
-            </w:pPr>
+              <w:numPr>
+                <w:ilvl w:val="0"/>
+                <w:numId w:val="16"/>
+              </w:numPr>
+              <w:rPr>
+                <w:rFonts w:ascii="Verdana" w:hAnsi="Verdana"/>
+                <w:sz w:val="18"/>
+                <w:szCs w:val="18"/>
+              </w:rPr>
+            </w:pPr>
+            <w:r>
+              <w:rPr>
+                <w:rFonts w:ascii="Verdana" w:hAnsi="Verdana"/>
+                <w:sz w:val="18"/>
+                <w:szCs w:val="18"/>
+              </w:rPr>
+              <w:t>Frecuencia mensual</w:t>
+            </w:r>
+            <w:r>
+              <w:rPr>
+                <w:rFonts w:ascii="Verdana" w:hAnsi="Verdana"/>
+                <w:sz w:val="18"/>
+                <w:szCs w:val="18"/>
+              </w:rPr>
+              <w:t>.</w:t>
+            </w:r>
+          </w:p>
+          <w:p>
+            <w:pPr>
+              <w:pStyle w:val="Textoindependiente"/>
+              <w:ind w:left="720"/>
+              <w:rPr>
+                <w:rFonts w:ascii="Verdana" w:hAnsi="Verdana"/>
+                <w:sz w:val="18"/>
+                <w:szCs w:val="18"/>
+              </w:rPr>
+            </w:pPr>
+          </w:p>
+          <w:p>
+            <w:pPr>
+              <w:pStyle w:val="Textoindependiente"/>
+              <w:numPr>
+                <w:ilvl w:val="0"/>
+                <w:numId w:val="16"/>
+              </w:numPr>
+              <w:rPr>
+                <w:rFonts w:ascii="Verdana" w:hAnsi="Verdana"/>
+                <w:sz w:val="18"/>
+                <w:szCs w:val="18"/>
+              </w:rPr>
+            </w:pPr>
+            <w:r>
+              <w:rPr>
+                <w:rFonts w:ascii="Verdana" w:hAnsi="Verdana"/>
+                <w:sz w:val="18"/>
+                <w:szCs w:val="18"/>
+              </w:rPr>
+              <w:t>Reporte lunes en la tarde</w:t>
+            </w:r>
+            <w:r>
+              <w:rPr>
+                <w:rFonts w:ascii="Verdana" w:hAnsi="Verdana"/>
+                <w:sz w:val="18"/>
+                <w:szCs w:val="18"/>
+              </w:rPr>
+              <w:t>.</w:t>
+            </w:r>
           </w:p>
         </w:tc>
       </w:tr>
@@ -1025,7 +1439,7 @@
         </w:trPr>
         <w:tc>
           <w:tcPr>
-            <w:tcW w:w="1511" w:type="dxa"/>
+            <w:tcW w:w="1620" w:type="dxa"/>
             <w:vAlign w:val="center"/>
           </w:tcPr>
           <w:p>
@@ -1039,11 +1453,20 @@
                 <w:szCs w:val="18"/>
               </w:rPr>
             </w:pPr>
+            <w:r>
+              <w:rPr>
+                <w:rFonts w:ascii="Verdana" w:hAnsi="Verdana"/>
+                <w:b/>
+                <w:sz w:val="18"/>
+                <w:szCs w:val="18"/>
+              </w:rPr>
+              <w:t>Cumplimiento</w:t>
+            </w:r>
           </w:p>
         </w:tc>
         <w:tc>
           <w:tcPr>
-            <w:tcW w:w="1395" w:type="dxa"/>
+            <w:tcW w:w="1165" w:type="dxa"/>
             <w:vAlign w:val="center"/>
           </w:tcPr>
           <w:p>
@@ -1056,35 +1479,188 @@
                 <w:szCs w:val="18"/>
               </w:rPr>
             </w:pPr>
+            <w:r>
+              <w:rPr>
+                <w:rFonts w:ascii="Verdana" w:hAnsi="Verdana"/>
+                <w:sz w:val="18"/>
+                <w:szCs w:val="18"/>
+              </w:rPr>
+              <w:t>100%</w:t>
+            </w:r>
           </w:p>
         </w:tc>
         <w:tc>
           <w:tcPr>
-            <w:tcW w:w="1529" w:type="dxa"/>
+            <w:tcW w:w="1396" w:type="dxa"/>
+            <w:vAlign w:val="center"/>
           </w:tcPr>
           <w:p>
             <w:pPr>
               <w:pStyle w:val="Textoindependiente"/>
-              <w:jc w:val="both"/>
-              <w:rPr>
-                <w:rFonts w:ascii="Verdana" w:hAnsi="Verdana"/>
-                <w:sz w:val="18"/>
-                <w:szCs w:val="18"/>
-              </w:rPr>
-            </w:pPr>
+              <w:jc w:val="center"/>
+              <w:rPr>
+                <w:rFonts w:ascii="Verdana" w:hAnsi="Verdana"/>
+                <w:sz w:val="18"/>
+                <w:szCs w:val="18"/>
+              </w:rPr>
+            </w:pPr>
+            <w:r>
+              <w:rPr>
+                <w:rFonts w:ascii="Verdana" w:hAnsi="Verdana"/>
+                <w:sz w:val="18"/>
+                <w:szCs w:val="18"/>
+              </w:rPr>
+              <w:t>Control de</w:t>
+            </w:r>
+          </w:p>
+          <w:p>
+            <w:pPr>
+              <w:pStyle w:val="Textoindependiente"/>
+              <w:jc w:val="center"/>
+              <w:rPr>
+                <w:rFonts w:ascii="Verdana" w:hAnsi="Verdana"/>
+                <w:sz w:val="18"/>
+                <w:szCs w:val="18"/>
+              </w:rPr>
+            </w:pPr>
+            <w:r>
+              <w:rPr>
+                <w:rFonts w:ascii="Verdana" w:hAnsi="Verdana"/>
+                <w:sz w:val="18"/>
+                <w:szCs w:val="18"/>
+              </w:rPr>
+              <w:t>entregables</w:t>
+            </w:r>
           </w:p>
         </w:tc>
         <w:tc>
           <w:tcPr>
-            <w:tcW w:w="2048" w:type="dxa"/>
+            <w:tcW w:w="2760" w:type="dxa"/>
+            <w:vAlign w:val="center"/>
           </w:tcPr>
           <w:p>
             <w:pPr>
               <w:pStyle w:val="Textoindependiente"/>
-              <w:tabs>
-                <w:tab w:val="num" w:pos="425"/>
-              </w:tabs>
-              <w:ind w:left="360"/>
+              <w:numPr>
+                <w:ilvl w:val="0"/>
+                <w:numId w:val="17"/>
+              </w:numPr>
+              <w:ind w:left="389" w:hanging="142"/>
+              <w:rPr>
+                <w:rFonts w:ascii="Verdana" w:hAnsi="Verdana"/>
+                <w:sz w:val="18"/>
+                <w:szCs w:val="18"/>
+              </w:rPr>
+            </w:pPr>
+            <w:r>
+              <w:rPr>
+                <w:rFonts w:ascii="Verdana" w:hAnsi="Verdana"/>
+                <w:sz w:val="18"/>
+                <w:szCs w:val="18"/>
+              </w:rPr>
+              <w:t>Frecuencia</w:t>
+            </w:r>
+            <w:r>
+              <w:rPr>
+                <w:rFonts w:ascii="Verdana" w:hAnsi="Verdana"/>
+                <w:sz w:val="18"/>
+                <w:szCs w:val="18"/>
+              </w:rPr>
+              <w:t xml:space="preserve"> S</w:t>
+            </w:r>
+            <w:r>
+              <w:rPr>
+                <w:rFonts w:ascii="Verdana" w:hAnsi="Verdana"/>
+                <w:sz w:val="18"/>
+                <w:szCs w:val="18"/>
+              </w:rPr>
+              <w:t>emanal</w:t>
+            </w:r>
+            <w:r>
+              <w:rPr>
+                <w:rFonts w:ascii="Verdana" w:hAnsi="Verdana"/>
+                <w:sz w:val="18"/>
+                <w:szCs w:val="18"/>
+              </w:rPr>
+              <w:t>.</w:t>
+            </w:r>
+          </w:p>
+          <w:tbl>
+            <w:tblPr>
+              <w:tblW w:w="0" w:type="auto"/>
+              <w:tblBorders>
+                <w:top w:val="nil"/>
+                <w:left w:val="nil"/>
+                <w:bottom w:val="nil"/>
+                <w:right w:val="nil"/>
+              </w:tblBorders>
+              <w:tblLook w:val="0000" w:firstRow="0" w:lastRow="0" w:firstColumn="0" w:lastColumn="0" w:noHBand="0" w:noVBand="0"/>
+            </w:tblPr>
+            <w:tblGrid>
+              <w:gridCol w:w="2544"/>
+            </w:tblGrid>
+            <w:tr>
+              <w:tblPrEx>
+                <w:tblCellMar>
+                  <w:top w:w="0" w:type="dxa"/>
+                  <w:bottom w:w="0" w:type="dxa"/>
+                </w:tblCellMar>
+              </w:tblPrEx>
+              <w:trPr>
+                <w:trHeight w:val="305"/>
+              </w:trPr>
+              <w:tc>
+                <w:tcPr>
+                  <w:tcW w:w="0" w:type="auto"/>
+                </w:tcPr>
+                <w:p>
+                  <w:pPr>
+                    <w:pStyle w:val="Default"/>
+                    <w:rPr>
+                      <w:rFonts w:cs="Times New Roman"/>
+                      <w:color w:val="auto"/>
+                    </w:rPr>
+                  </w:pPr>
+                </w:p>
+                <w:p>
+                  <w:pPr>
+                    <w:pStyle w:val="Default"/>
+                    <w:numPr>
+                      <w:ilvl w:val="0"/>
+                      <w:numId w:val="17"/>
+                    </w:numPr>
+                    <w:ind w:left="389" w:hanging="142"/>
+                    <w:rPr>
+                      <w:sz w:val="18"/>
+                      <w:szCs w:val="18"/>
+                    </w:rPr>
+                  </w:pPr>
+                  <w:r>
+                    <w:rPr>
+                      <w:sz w:val="18"/>
+                      <w:szCs w:val="18"/>
+                    </w:rPr>
+                    <w:t>Medición, lunes en la mañana</w:t>
+                  </w:r>
+                  <w:r>
+                    <w:rPr>
+                      <w:sz w:val="18"/>
+                      <w:szCs w:val="18"/>
+                    </w:rPr>
+                    <w:t>.</w:t>
+                  </w:r>
+                </w:p>
+              </w:tc>
+            </w:tr>
+          </w:tbl>
+          <w:p>
+            <w:pPr>
+              <w:pStyle w:val="Textoindependiente"/>
+              <w:numPr>
+                <w:ilvl w:val="0"/>
+                <w:numId w:val="17"/>
+              </w:numPr>
+              <w:ind w:left="389" w:hanging="142"/>
               <w:rPr>
                 <w:rFonts w:ascii="Verdana" w:hAnsi="Verdana"/>
                 <w:sz w:val="18"/>
@@ -1095,18 +1671,79 @@
         </w:tc>
         <w:tc>
           <w:tcPr>
-            <w:tcW w:w="2048" w:type="dxa"/>
+            <w:tcW w:w="2552" w:type="dxa"/>
+            <w:vAlign w:val="center"/>
           </w:tcPr>
           <w:p>
             <w:pPr>
               <w:pStyle w:val="Textoindependiente"/>
-              <w:ind w:left="360"/>
-              <w:rPr>
-                <w:rFonts w:ascii="Verdana" w:hAnsi="Verdana"/>
-                <w:sz w:val="18"/>
-                <w:szCs w:val="18"/>
-              </w:rPr>
-            </w:pPr>
+              <w:numPr>
+                <w:ilvl w:val="0"/>
+                <w:numId w:val="16"/>
+              </w:numPr>
+              <w:rPr>
+                <w:rFonts w:ascii="Verdana" w:hAnsi="Verdana"/>
+                <w:sz w:val="18"/>
+                <w:szCs w:val="18"/>
+              </w:rPr>
+            </w:pPr>
+            <w:r>
+              <w:rPr>
+                <w:rFonts w:ascii="Verdana" w:hAnsi="Verdana"/>
+                <w:sz w:val="18"/>
+                <w:szCs w:val="18"/>
+              </w:rPr>
+              <w:t>Frecuencia mensual</w:t>
+            </w:r>
+            <w:r>
+              <w:rPr>
+                <w:rFonts w:ascii="Verdana" w:hAnsi="Verdana"/>
+                <w:sz w:val="18"/>
+                <w:szCs w:val="18"/>
+              </w:rPr>
+              <w:t>.</w:t>
+            </w:r>
+          </w:p>
+          <w:p>
+            <w:pPr>
+              <w:pStyle w:val="Textoindependiente"/>
+              <w:ind w:left="720"/>
+              <w:rPr>
+                <w:rFonts w:ascii="Verdana" w:hAnsi="Verdana"/>
+                <w:sz w:val="18"/>
+                <w:szCs w:val="18"/>
+              </w:rPr>
+            </w:pPr>
+          </w:p>
+          <w:p>
+            <w:pPr>
+              <w:pStyle w:val="Textoindependiente"/>
+              <w:numPr>
+                <w:ilvl w:val="0"/>
+                <w:numId w:val="16"/>
+              </w:numPr>
+              <w:rPr>
+                <w:rFonts w:ascii="Verdana" w:hAnsi="Verdana"/>
+                <w:sz w:val="18"/>
+                <w:szCs w:val="18"/>
+              </w:rPr>
+            </w:pPr>
+            <w:r>
+              <w:rPr>
+                <w:rFonts w:ascii="Verdana" w:hAnsi="Verdana"/>
+                <w:sz w:val="18"/>
+                <w:szCs w:val="18"/>
+              </w:rPr>
+              <w:t>Reporte lunes en la tarde</w:t>
+            </w:r>
+            <w:r>
+              <w:rPr>
+                <w:rFonts w:ascii="Verdana" w:hAnsi="Verdana"/>
+                <w:sz w:val="18"/>
+                <w:szCs w:val="18"/>
+              </w:rPr>
+              <w:t>.</w:t>
+            </w:r>
           </w:p>
         </w:tc>
       </w:tr>
@@ -1116,7 +1753,7 @@
         </w:trPr>
         <w:tc>
           <w:tcPr>
-            <w:tcW w:w="1511" w:type="dxa"/>
+            <w:tcW w:w="1620" w:type="dxa"/>
             <w:vAlign w:val="center"/>
           </w:tcPr>
           <w:p>
@@ -1130,11 +1767,41 @@
                 <w:szCs w:val="18"/>
               </w:rPr>
             </w:pPr>
+            <w:r>
+              <w:rPr>
+                <w:rFonts w:ascii="Verdana" w:hAnsi="Verdana"/>
+                <w:b/>
+                <w:sz w:val="18"/>
+                <w:szCs w:val="18"/>
+              </w:rPr>
+              <w:t>Calidad de</w:t>
+            </w:r>
+          </w:p>
+          <w:p>
+            <w:pPr>
+              <w:pStyle w:val="Textoindependiente"/>
+              <w:jc w:val="center"/>
+              <w:rPr>
+                <w:rFonts w:ascii="Verdana" w:hAnsi="Verdana"/>
+                <w:b/>
+                <w:sz w:val="18"/>
+                <w:szCs w:val="18"/>
+              </w:rPr>
+            </w:pPr>
+            <w:r>
+              <w:rPr>
+                <w:rFonts w:ascii="Verdana" w:hAnsi="Verdana"/>
+                <w:b/>
+                <w:sz w:val="18"/>
+                <w:szCs w:val="18"/>
+              </w:rPr>
+              <w:t>conformidad</w:t>
+            </w:r>
           </w:p>
         </w:tc>
         <w:tc>
           <w:tcPr>
-            <w:tcW w:w="1395" w:type="dxa"/>
+            <w:tcW w:w="1165" w:type="dxa"/>
             <w:vAlign w:val="center"/>
           </w:tcPr>
           <w:p>
@@ -1147,28 +1814,104 @@
                 <w:szCs w:val="18"/>
               </w:rPr>
             </w:pPr>
+            <w:r>
+              <w:rPr>
+                <w:rFonts w:ascii="Verdana" w:hAnsi="Verdana"/>
+                <w:sz w:val="18"/>
+                <w:szCs w:val="18"/>
+              </w:rPr>
+              <w:t>100%</w:t>
+            </w:r>
           </w:p>
         </w:tc>
         <w:tc>
           <w:tcPr>
-            <w:tcW w:w="1529" w:type="dxa"/>
+            <w:tcW w:w="1396" w:type="dxa"/>
+            <w:vAlign w:val="center"/>
           </w:tcPr>
           <w:p>
             <w:pPr>
               <w:pStyle w:val="Textoindependiente"/>
-              <w:jc w:val="both"/>
-              <w:rPr>
-                <w:rFonts w:ascii="Verdana" w:hAnsi="Verdana"/>
-                <w:sz w:val="18"/>
-                <w:szCs w:val="18"/>
-              </w:rPr>
-            </w:pPr>
+              <w:jc w:val="center"/>
+              <w:rPr>
+                <w:rFonts w:ascii="Verdana" w:hAnsi="Verdana"/>
+                <w:sz w:val="18"/>
+                <w:szCs w:val="18"/>
+              </w:rPr>
+            </w:pPr>
+            <w:r>
+              <w:rPr>
+                <w:rFonts w:ascii="Verdana" w:hAnsi="Verdana"/>
+                <w:sz w:val="18"/>
+                <w:szCs w:val="18"/>
+              </w:rPr>
+              <w:t>Nivel de</w:t>
+            </w:r>
+          </w:p>
+          <w:p>
+            <w:pPr>
+              <w:pStyle w:val="Textoindependiente"/>
+              <w:jc w:val="center"/>
+              <w:rPr>
+                <w:rFonts w:ascii="Verdana" w:hAnsi="Verdana"/>
+                <w:sz w:val="18"/>
+                <w:szCs w:val="18"/>
+              </w:rPr>
+            </w:pPr>
+            <w:r>
+              <w:rPr>
+                <w:rFonts w:ascii="Verdana" w:hAnsi="Verdana"/>
+                <w:sz w:val="18"/>
+                <w:szCs w:val="18"/>
+              </w:rPr>
+              <w:t>satisfacción</w:t>
+            </w:r>
           </w:p>
         </w:tc>
         <w:tc>
           <w:tcPr>
-            <w:tcW w:w="2048" w:type="dxa"/>
+            <w:tcW w:w="2760" w:type="dxa"/>
+            <w:vAlign w:val="center"/>
           </w:tcPr>
+          <w:p>
+            <w:pPr>
+              <w:pStyle w:val="Textoindependiente"/>
+              <w:numPr>
+                <w:ilvl w:val="0"/>
+                <w:numId w:val="18"/>
+              </w:numPr>
+              <w:ind w:left="531" w:hanging="425"/>
+              <w:rPr>
+                <w:rFonts w:ascii="Verdana" w:hAnsi="Verdana"/>
+                <w:sz w:val="18"/>
+                <w:szCs w:val="18"/>
+              </w:rPr>
+            </w:pPr>
+            <w:r>
+              <w:rPr>
+                <w:rFonts w:ascii="Verdana" w:hAnsi="Verdana"/>
+                <w:sz w:val="18"/>
+                <w:szCs w:val="18"/>
+              </w:rPr>
+              <w:t>En cada</w:t>
+            </w:r>
+            <w:r>
+              <w:rPr>
+                <w:rFonts w:ascii="Verdana" w:hAnsi="Verdana"/>
+                <w:sz w:val="18"/>
+                <w:szCs w:val="18"/>
+              </w:rPr>
+              <w:t xml:space="preserve"> </w:t>
+            </w:r>
+            <w:r>
+              <w:rPr>
+                <w:rFonts w:ascii="Verdana" w:hAnsi="Verdana"/>
+                <w:sz w:val="18"/>
+                <w:szCs w:val="18"/>
+              </w:rPr>
+              <w:t>entrega</w:t>
+            </w:r>
+          </w:p>
           <w:p>
             <w:pPr>
               <w:pStyle w:val="Textoindependiente"/>
@@ -1182,1024 +1925,67 @@
                 <w:szCs w:val="18"/>
               </w:rPr>
             </w:pPr>
+            <w:r>
+              <w:rPr>
+                <w:rFonts w:ascii="Verdana" w:hAnsi="Verdana"/>
+                <w:sz w:val="18"/>
+                <w:szCs w:val="18"/>
+              </w:rPr>
+              <w:t>parcial al cliente</w:t>
+            </w:r>
           </w:p>
         </w:tc>
         <w:tc>
           <w:tcPr>
-            <w:tcW w:w="2048" w:type="dxa"/>
-          </w:tcPr>
-          <w:p>
-            <w:pPr>
-              <w:pStyle w:val="Textoindependiente"/>
-              <w:ind w:left="360"/>
-              <w:rPr>
-                <w:rFonts w:ascii="Verdana" w:hAnsi="Verdana"/>
-                <w:sz w:val="18"/>
-                <w:szCs w:val="18"/>
-              </w:rPr>
-            </w:pPr>
-          </w:p>
-        </w:tc>
-      </w:tr>
-      <w:tr>
-        <w:trPr>
-          <w:jc w:val="center"/>
-        </w:trPr>
-        <w:tc>
-          <w:tcPr>
-            <w:tcW w:w="1511" w:type="dxa"/>
+            <w:tcW w:w="2552" w:type="dxa"/>
             <w:vAlign w:val="center"/>
           </w:tcPr>
           <w:p>
             <w:pPr>
               <w:pStyle w:val="Textoindependiente"/>
-              <w:jc w:val="center"/>
-              <w:rPr>
-                <w:rFonts w:ascii="Verdana" w:hAnsi="Verdana"/>
-                <w:b/>
-                <w:sz w:val="18"/>
-                <w:szCs w:val="18"/>
-              </w:rPr>
-            </w:pPr>
-          </w:p>
-        </w:tc>
-        <w:tc>
-          <w:tcPr>
-            <w:tcW w:w="1395" w:type="dxa"/>
-            <w:vAlign w:val="center"/>
-          </w:tcPr>
-          <w:p>
-            <w:pPr>
-              <w:pStyle w:val="Textoindependiente"/>
-              <w:jc w:val="center"/>
-              <w:rPr>
-                <w:rFonts w:ascii="Verdana" w:hAnsi="Verdana"/>
-                <w:sz w:val="18"/>
-                <w:szCs w:val="18"/>
-              </w:rPr>
-            </w:pPr>
-          </w:p>
-        </w:tc>
-        <w:tc>
-          <w:tcPr>
-            <w:tcW w:w="1529" w:type="dxa"/>
-          </w:tcPr>
-          <w:p>
-            <w:pPr>
-              <w:pStyle w:val="Textoindependiente"/>
-              <w:jc w:val="both"/>
-              <w:rPr>
-                <w:rFonts w:ascii="Verdana" w:hAnsi="Verdana"/>
-                <w:sz w:val="18"/>
-                <w:szCs w:val="18"/>
-              </w:rPr>
-            </w:pPr>
-          </w:p>
-        </w:tc>
-        <w:tc>
-          <w:tcPr>
-            <w:tcW w:w="2048" w:type="dxa"/>
-          </w:tcPr>
-          <w:p>
-            <w:pPr>
-              <w:pStyle w:val="Textoindependiente"/>
-              <w:tabs>
-                <w:tab w:val="num" w:pos="425"/>
-              </w:tabs>
-              <w:ind w:left="360"/>
-              <w:rPr>
-                <w:rFonts w:ascii="Verdana" w:hAnsi="Verdana"/>
-                <w:sz w:val="18"/>
-                <w:szCs w:val="18"/>
-              </w:rPr>
-            </w:pPr>
-          </w:p>
-        </w:tc>
-        <w:tc>
-          <w:tcPr>
-            <w:tcW w:w="2048" w:type="dxa"/>
-          </w:tcPr>
-          <w:p>
-            <w:pPr>
-              <w:pStyle w:val="Textoindependiente"/>
-              <w:ind w:left="360"/>
-              <w:rPr>
-                <w:rFonts w:ascii="Verdana" w:hAnsi="Verdana"/>
-                <w:sz w:val="18"/>
-                <w:szCs w:val="18"/>
-              </w:rPr>
-            </w:pPr>
-          </w:p>
-        </w:tc>
-      </w:tr>
-      <w:tr>
-        <w:trPr>
-          <w:jc w:val="center"/>
-        </w:trPr>
-        <w:tc>
-          <w:tcPr>
-            <w:tcW w:w="1511" w:type="dxa"/>
-            <w:vAlign w:val="center"/>
-          </w:tcPr>
-          <w:p>
-            <w:pPr>
-              <w:pStyle w:val="Textoindependiente"/>
-              <w:jc w:val="center"/>
-              <w:rPr>
-                <w:rFonts w:ascii="Verdana" w:hAnsi="Verdana"/>
-                <w:b/>
-                <w:sz w:val="18"/>
-                <w:szCs w:val="18"/>
-              </w:rPr>
-            </w:pPr>
-          </w:p>
-        </w:tc>
-        <w:tc>
-          <w:tcPr>
-            <w:tcW w:w="1395" w:type="dxa"/>
-            <w:vAlign w:val="center"/>
-          </w:tcPr>
-          <w:p>
-            <w:pPr>
-              <w:pStyle w:val="Textoindependiente"/>
-              <w:jc w:val="center"/>
-              <w:rPr>
-                <w:rFonts w:ascii="Verdana" w:hAnsi="Verdana"/>
-                <w:sz w:val="18"/>
-                <w:szCs w:val="18"/>
-              </w:rPr>
-            </w:pPr>
-          </w:p>
-        </w:tc>
-        <w:tc>
-          <w:tcPr>
-            <w:tcW w:w="1529" w:type="dxa"/>
-          </w:tcPr>
-          <w:p>
-            <w:pPr>
-              <w:pStyle w:val="Textoindependiente"/>
-              <w:jc w:val="both"/>
-              <w:rPr>
-                <w:rFonts w:ascii="Verdana" w:hAnsi="Verdana"/>
-                <w:sz w:val="18"/>
-                <w:szCs w:val="18"/>
-              </w:rPr>
-            </w:pPr>
-          </w:p>
-        </w:tc>
-        <w:tc>
-          <w:tcPr>
-            <w:tcW w:w="2048" w:type="dxa"/>
-          </w:tcPr>
-          <w:p>
-            <w:pPr>
-              <w:pStyle w:val="Textoindependiente"/>
-              <w:tabs>
-                <w:tab w:val="num" w:pos="425"/>
-              </w:tabs>
-              <w:ind w:left="360"/>
-              <w:rPr>
-                <w:rFonts w:ascii="Verdana" w:hAnsi="Verdana"/>
-                <w:sz w:val="18"/>
-                <w:szCs w:val="18"/>
-              </w:rPr>
-            </w:pPr>
-          </w:p>
-        </w:tc>
-        <w:tc>
-          <w:tcPr>
-            <w:tcW w:w="2048" w:type="dxa"/>
-          </w:tcPr>
-          <w:p>
-            <w:pPr>
-              <w:pStyle w:val="Textoindependiente"/>
-              <w:ind w:left="360"/>
-              <w:rPr>
-                <w:rFonts w:ascii="Verdana" w:hAnsi="Verdana"/>
-                <w:sz w:val="18"/>
-                <w:szCs w:val="18"/>
-              </w:rPr>
-            </w:pPr>
-          </w:p>
-        </w:tc>
-      </w:tr>
-      <w:tr>
-        <w:trPr>
-          <w:jc w:val="center"/>
-        </w:trPr>
-        <w:tc>
-          <w:tcPr>
-            <w:tcW w:w="1511" w:type="dxa"/>
-            <w:vAlign w:val="center"/>
-          </w:tcPr>
-          <w:p>
-            <w:pPr>
-              <w:pStyle w:val="Textoindependiente"/>
-              <w:jc w:val="center"/>
-              <w:rPr>
-                <w:rFonts w:ascii="Verdana" w:hAnsi="Verdana"/>
-                <w:b/>
-                <w:sz w:val="18"/>
-                <w:szCs w:val="18"/>
-              </w:rPr>
-            </w:pPr>
-          </w:p>
-        </w:tc>
-        <w:tc>
-          <w:tcPr>
-            <w:tcW w:w="1395" w:type="dxa"/>
-            <w:vAlign w:val="center"/>
-          </w:tcPr>
-          <w:p>
-            <w:pPr>
-              <w:pStyle w:val="Textoindependiente"/>
-              <w:jc w:val="center"/>
-              <w:rPr>
-                <w:rFonts w:ascii="Verdana" w:hAnsi="Verdana"/>
-                <w:sz w:val="18"/>
-                <w:szCs w:val="18"/>
-              </w:rPr>
-            </w:pPr>
-          </w:p>
-        </w:tc>
-        <w:tc>
-          <w:tcPr>
-            <w:tcW w:w="1529" w:type="dxa"/>
-          </w:tcPr>
-          <w:p>
-            <w:pPr>
-              <w:pStyle w:val="Textoindependiente"/>
-              <w:jc w:val="both"/>
-              <w:rPr>
-                <w:rFonts w:ascii="Verdana" w:hAnsi="Verdana"/>
-                <w:sz w:val="18"/>
-                <w:szCs w:val="18"/>
-              </w:rPr>
-            </w:pPr>
-          </w:p>
-        </w:tc>
-        <w:tc>
-          <w:tcPr>
-            <w:tcW w:w="2048" w:type="dxa"/>
-          </w:tcPr>
-          <w:p>
-            <w:pPr>
-              <w:pStyle w:val="Textoindependiente"/>
-              <w:tabs>
-                <w:tab w:val="num" w:pos="425"/>
-              </w:tabs>
-              <w:ind w:left="360"/>
-              <w:rPr>
-                <w:rFonts w:ascii="Verdana" w:hAnsi="Verdana"/>
-                <w:sz w:val="18"/>
-                <w:szCs w:val="18"/>
-              </w:rPr>
-            </w:pPr>
-          </w:p>
-        </w:tc>
-        <w:tc>
-          <w:tcPr>
-            <w:tcW w:w="2048" w:type="dxa"/>
-          </w:tcPr>
-          <w:p>
-            <w:pPr>
-              <w:pStyle w:val="Textoindependiente"/>
-              <w:ind w:left="360"/>
-              <w:rPr>
-                <w:rFonts w:ascii="Verdana" w:hAnsi="Verdana"/>
-                <w:sz w:val="18"/>
-                <w:szCs w:val="18"/>
-              </w:rPr>
-            </w:pPr>
-          </w:p>
-        </w:tc>
-      </w:tr>
-      <w:tr>
-        <w:trPr>
-          <w:jc w:val="center"/>
-        </w:trPr>
-        <w:tc>
-          <w:tcPr>
-            <w:tcW w:w="1511" w:type="dxa"/>
-            <w:vAlign w:val="center"/>
-          </w:tcPr>
-          <w:p>
-            <w:pPr>
-              <w:pStyle w:val="Textoindependiente"/>
-              <w:jc w:val="center"/>
-              <w:rPr>
-                <w:rFonts w:ascii="Verdana" w:hAnsi="Verdana"/>
-                <w:b/>
-                <w:sz w:val="18"/>
-                <w:szCs w:val="18"/>
-              </w:rPr>
-            </w:pPr>
-          </w:p>
-        </w:tc>
-        <w:tc>
-          <w:tcPr>
-            <w:tcW w:w="1395" w:type="dxa"/>
-            <w:vAlign w:val="center"/>
-          </w:tcPr>
-          <w:p>
-            <w:pPr>
-              <w:pStyle w:val="Textoindependiente"/>
-              <w:jc w:val="center"/>
-              <w:rPr>
-                <w:rFonts w:ascii="Verdana" w:hAnsi="Verdana"/>
-                <w:sz w:val="18"/>
-                <w:szCs w:val="18"/>
-              </w:rPr>
-            </w:pPr>
-          </w:p>
-        </w:tc>
-        <w:tc>
-          <w:tcPr>
-            <w:tcW w:w="1529" w:type="dxa"/>
-          </w:tcPr>
-          <w:p>
-            <w:pPr>
-              <w:pStyle w:val="Textoindependiente"/>
-              <w:jc w:val="both"/>
-              <w:rPr>
-                <w:rFonts w:ascii="Verdana" w:hAnsi="Verdana"/>
-                <w:sz w:val="18"/>
-                <w:szCs w:val="18"/>
-              </w:rPr>
-            </w:pPr>
-          </w:p>
-        </w:tc>
-        <w:tc>
-          <w:tcPr>
-            <w:tcW w:w="2048" w:type="dxa"/>
-          </w:tcPr>
-          <w:p>
-            <w:pPr>
-              <w:pStyle w:val="Textoindependiente"/>
-              <w:tabs>
-                <w:tab w:val="num" w:pos="425"/>
-              </w:tabs>
-              <w:ind w:left="360"/>
-              <w:rPr>
-                <w:rFonts w:ascii="Verdana" w:hAnsi="Verdana"/>
-                <w:sz w:val="18"/>
-                <w:szCs w:val="18"/>
-              </w:rPr>
-            </w:pPr>
-          </w:p>
-        </w:tc>
-        <w:tc>
-          <w:tcPr>
-            <w:tcW w:w="2048" w:type="dxa"/>
-          </w:tcPr>
-          <w:p>
-            <w:pPr>
-              <w:pStyle w:val="Textoindependiente"/>
-              <w:ind w:left="360"/>
-              <w:rPr>
-                <w:rFonts w:ascii="Verdana" w:hAnsi="Verdana"/>
-                <w:sz w:val="18"/>
-                <w:szCs w:val="18"/>
-              </w:rPr>
-            </w:pPr>
-          </w:p>
-        </w:tc>
-      </w:tr>
-      <w:tr>
-        <w:trPr>
-          <w:jc w:val="center"/>
-        </w:trPr>
-        <w:tc>
-          <w:tcPr>
-            <w:tcW w:w="1511" w:type="dxa"/>
-            <w:vAlign w:val="center"/>
-          </w:tcPr>
-          <w:p>
-            <w:pPr>
-              <w:pStyle w:val="Textoindependiente"/>
-              <w:jc w:val="center"/>
-              <w:rPr>
-                <w:rFonts w:ascii="Verdana" w:hAnsi="Verdana"/>
-                <w:b/>
-                <w:sz w:val="18"/>
-                <w:szCs w:val="18"/>
-              </w:rPr>
-            </w:pPr>
-          </w:p>
-        </w:tc>
-        <w:tc>
-          <w:tcPr>
-            <w:tcW w:w="1395" w:type="dxa"/>
-            <w:vAlign w:val="center"/>
-          </w:tcPr>
-          <w:p>
-            <w:pPr>
-              <w:pStyle w:val="Textoindependiente"/>
-              <w:jc w:val="center"/>
-              <w:rPr>
-                <w:rFonts w:ascii="Verdana" w:hAnsi="Verdana"/>
-                <w:sz w:val="18"/>
-                <w:szCs w:val="18"/>
-              </w:rPr>
-            </w:pPr>
-          </w:p>
-        </w:tc>
-        <w:tc>
-          <w:tcPr>
-            <w:tcW w:w="1529" w:type="dxa"/>
-          </w:tcPr>
-          <w:p>
-            <w:pPr>
-              <w:pStyle w:val="Textoindependiente"/>
-              <w:jc w:val="both"/>
-              <w:rPr>
-                <w:rFonts w:ascii="Verdana" w:hAnsi="Verdana"/>
-                <w:sz w:val="18"/>
-                <w:szCs w:val="18"/>
-              </w:rPr>
-            </w:pPr>
-          </w:p>
-        </w:tc>
-        <w:tc>
-          <w:tcPr>
-            <w:tcW w:w="2048" w:type="dxa"/>
-          </w:tcPr>
-          <w:p>
-            <w:pPr>
-              <w:pStyle w:val="Textoindependiente"/>
-              <w:tabs>
-                <w:tab w:val="num" w:pos="425"/>
-              </w:tabs>
-              <w:ind w:left="360"/>
-              <w:rPr>
-                <w:rFonts w:ascii="Verdana" w:hAnsi="Verdana"/>
-                <w:sz w:val="18"/>
-                <w:szCs w:val="18"/>
-              </w:rPr>
-            </w:pPr>
-          </w:p>
-        </w:tc>
-        <w:tc>
-          <w:tcPr>
-            <w:tcW w:w="2048" w:type="dxa"/>
-          </w:tcPr>
-          <w:p>
-            <w:pPr>
-              <w:pStyle w:val="Textoindependiente"/>
-              <w:ind w:left="360"/>
-              <w:rPr>
-                <w:rFonts w:ascii="Verdana" w:hAnsi="Verdana"/>
-                <w:sz w:val="18"/>
-                <w:szCs w:val="18"/>
-              </w:rPr>
-            </w:pPr>
-          </w:p>
-        </w:tc>
-      </w:tr>
-      <w:tr>
-        <w:trPr>
-          <w:jc w:val="center"/>
-        </w:trPr>
-        <w:tc>
-          <w:tcPr>
-            <w:tcW w:w="1511" w:type="dxa"/>
-            <w:vAlign w:val="center"/>
-          </w:tcPr>
-          <w:p>
-            <w:pPr>
-              <w:pStyle w:val="Textoindependiente"/>
-              <w:jc w:val="center"/>
-              <w:rPr>
-                <w:rFonts w:ascii="Verdana" w:hAnsi="Verdana"/>
-                <w:b/>
-                <w:sz w:val="18"/>
-                <w:szCs w:val="18"/>
-              </w:rPr>
-            </w:pPr>
-          </w:p>
-        </w:tc>
-        <w:tc>
-          <w:tcPr>
-            <w:tcW w:w="1395" w:type="dxa"/>
-            <w:vAlign w:val="center"/>
-          </w:tcPr>
-          <w:p>
-            <w:pPr>
-              <w:pStyle w:val="Textoindependiente"/>
-              <w:jc w:val="center"/>
-              <w:rPr>
-                <w:rFonts w:ascii="Verdana" w:hAnsi="Verdana"/>
-                <w:sz w:val="18"/>
-                <w:szCs w:val="18"/>
-              </w:rPr>
-            </w:pPr>
-          </w:p>
-        </w:tc>
-        <w:tc>
-          <w:tcPr>
-            <w:tcW w:w="1529" w:type="dxa"/>
-          </w:tcPr>
-          <w:p>
-            <w:pPr>
-              <w:pStyle w:val="Textoindependiente"/>
-              <w:jc w:val="both"/>
-              <w:rPr>
-                <w:rFonts w:ascii="Verdana" w:hAnsi="Verdana"/>
-                <w:sz w:val="18"/>
-                <w:szCs w:val="18"/>
-              </w:rPr>
-            </w:pPr>
-          </w:p>
-        </w:tc>
-        <w:tc>
-          <w:tcPr>
-            <w:tcW w:w="2048" w:type="dxa"/>
-          </w:tcPr>
-          <w:p>
-            <w:pPr>
-              <w:pStyle w:val="Textoindependiente"/>
-              <w:tabs>
-                <w:tab w:val="num" w:pos="425"/>
-              </w:tabs>
-              <w:ind w:left="360"/>
-              <w:rPr>
-                <w:rFonts w:ascii="Verdana" w:hAnsi="Verdana"/>
-                <w:sz w:val="18"/>
-                <w:szCs w:val="18"/>
-              </w:rPr>
-            </w:pPr>
-          </w:p>
-        </w:tc>
-        <w:tc>
-          <w:tcPr>
-            <w:tcW w:w="2048" w:type="dxa"/>
-          </w:tcPr>
-          <w:p>
-            <w:pPr>
-              <w:pStyle w:val="Textoindependiente"/>
-              <w:ind w:left="360"/>
-              <w:rPr>
-                <w:rFonts w:ascii="Verdana" w:hAnsi="Verdana"/>
-                <w:sz w:val="18"/>
-                <w:szCs w:val="18"/>
-              </w:rPr>
-            </w:pPr>
-          </w:p>
-        </w:tc>
-      </w:tr>
-      <w:tr>
-        <w:trPr>
-          <w:jc w:val="center"/>
-        </w:trPr>
-        <w:tc>
-          <w:tcPr>
-            <w:tcW w:w="1511" w:type="dxa"/>
-            <w:vAlign w:val="center"/>
-          </w:tcPr>
-          <w:p>
-            <w:pPr>
-              <w:pStyle w:val="Textoindependiente"/>
-              <w:jc w:val="center"/>
-              <w:rPr>
-                <w:rFonts w:ascii="Verdana" w:hAnsi="Verdana"/>
-                <w:b/>
-                <w:sz w:val="18"/>
-                <w:szCs w:val="18"/>
-              </w:rPr>
-            </w:pPr>
-          </w:p>
-        </w:tc>
-        <w:tc>
-          <w:tcPr>
-            <w:tcW w:w="1395" w:type="dxa"/>
-            <w:vAlign w:val="center"/>
-          </w:tcPr>
-          <w:p>
-            <w:pPr>
-              <w:pStyle w:val="Textoindependiente"/>
-              <w:jc w:val="center"/>
-              <w:rPr>
-                <w:rFonts w:ascii="Verdana" w:hAnsi="Verdana"/>
-                <w:sz w:val="18"/>
-                <w:szCs w:val="18"/>
-              </w:rPr>
-            </w:pPr>
-          </w:p>
-        </w:tc>
-        <w:tc>
-          <w:tcPr>
-            <w:tcW w:w="1529" w:type="dxa"/>
-          </w:tcPr>
-          <w:p>
-            <w:pPr>
-              <w:pStyle w:val="Textoindependiente"/>
-              <w:jc w:val="both"/>
-              <w:rPr>
-                <w:rFonts w:ascii="Verdana" w:hAnsi="Verdana"/>
-                <w:sz w:val="18"/>
-                <w:szCs w:val="18"/>
-              </w:rPr>
-            </w:pPr>
-          </w:p>
-        </w:tc>
-        <w:tc>
-          <w:tcPr>
-            <w:tcW w:w="2048" w:type="dxa"/>
-          </w:tcPr>
-          <w:p>
-            <w:pPr>
-              <w:pStyle w:val="Textoindependiente"/>
-              <w:tabs>
-                <w:tab w:val="num" w:pos="425"/>
-              </w:tabs>
-              <w:ind w:left="360"/>
-              <w:rPr>
-                <w:rFonts w:ascii="Verdana" w:hAnsi="Verdana"/>
-                <w:sz w:val="18"/>
-                <w:szCs w:val="18"/>
-              </w:rPr>
-            </w:pPr>
-          </w:p>
-        </w:tc>
-        <w:tc>
-          <w:tcPr>
-            <w:tcW w:w="2048" w:type="dxa"/>
-          </w:tcPr>
-          <w:p>
-            <w:pPr>
-              <w:pStyle w:val="Textoindependiente"/>
-              <w:ind w:left="360"/>
-              <w:rPr>
-                <w:rFonts w:ascii="Verdana" w:hAnsi="Verdana"/>
-                <w:sz w:val="18"/>
-                <w:szCs w:val="18"/>
-              </w:rPr>
-            </w:pPr>
-          </w:p>
-        </w:tc>
-      </w:tr>
-      <w:tr>
-        <w:trPr>
-          <w:jc w:val="center"/>
-        </w:trPr>
-        <w:tc>
-          <w:tcPr>
-            <w:tcW w:w="1511" w:type="dxa"/>
-            <w:vAlign w:val="center"/>
-          </w:tcPr>
-          <w:p>
-            <w:pPr>
-              <w:pStyle w:val="Textoindependiente"/>
-              <w:jc w:val="center"/>
-              <w:rPr>
-                <w:rFonts w:ascii="Verdana" w:hAnsi="Verdana"/>
-                <w:b/>
-                <w:sz w:val="18"/>
-                <w:szCs w:val="18"/>
-              </w:rPr>
-            </w:pPr>
-          </w:p>
-        </w:tc>
-        <w:tc>
-          <w:tcPr>
-            <w:tcW w:w="1395" w:type="dxa"/>
-            <w:vAlign w:val="center"/>
-          </w:tcPr>
-          <w:p>
-            <w:pPr>
-              <w:pStyle w:val="Textoindependiente"/>
-              <w:jc w:val="center"/>
-              <w:rPr>
-                <w:rFonts w:ascii="Verdana" w:hAnsi="Verdana"/>
-                <w:sz w:val="18"/>
-                <w:szCs w:val="18"/>
-              </w:rPr>
-            </w:pPr>
-          </w:p>
-        </w:tc>
-        <w:tc>
-          <w:tcPr>
-            <w:tcW w:w="1529" w:type="dxa"/>
-          </w:tcPr>
-          <w:p>
-            <w:pPr>
-              <w:pStyle w:val="Textoindependiente"/>
-              <w:jc w:val="both"/>
-              <w:rPr>
-                <w:rFonts w:ascii="Verdana" w:hAnsi="Verdana"/>
-                <w:sz w:val="18"/>
-                <w:szCs w:val="18"/>
-              </w:rPr>
-            </w:pPr>
-          </w:p>
-        </w:tc>
-        <w:tc>
-          <w:tcPr>
-            <w:tcW w:w="2048" w:type="dxa"/>
-          </w:tcPr>
-          <w:p>
-            <w:pPr>
-              <w:pStyle w:val="Textoindependiente"/>
-              <w:tabs>
-                <w:tab w:val="num" w:pos="425"/>
-              </w:tabs>
-              <w:ind w:left="360"/>
-              <w:rPr>
-                <w:rFonts w:ascii="Verdana" w:hAnsi="Verdana"/>
-                <w:sz w:val="18"/>
-                <w:szCs w:val="18"/>
-              </w:rPr>
-            </w:pPr>
-          </w:p>
-        </w:tc>
-        <w:tc>
-          <w:tcPr>
-            <w:tcW w:w="2048" w:type="dxa"/>
-          </w:tcPr>
-          <w:p>
-            <w:pPr>
-              <w:pStyle w:val="Textoindependiente"/>
-              <w:ind w:left="360"/>
-              <w:rPr>
-                <w:rFonts w:ascii="Verdana" w:hAnsi="Verdana"/>
-                <w:sz w:val="18"/>
-                <w:szCs w:val="18"/>
-              </w:rPr>
-            </w:pPr>
-          </w:p>
-        </w:tc>
-      </w:tr>
-      <w:tr>
-        <w:trPr>
-          <w:jc w:val="center"/>
-        </w:trPr>
-        <w:tc>
-          <w:tcPr>
-            <w:tcW w:w="1511" w:type="dxa"/>
-            <w:vAlign w:val="center"/>
-          </w:tcPr>
-          <w:p>
-            <w:pPr>
-              <w:pStyle w:val="Textoindependiente"/>
-              <w:jc w:val="center"/>
-              <w:rPr>
-                <w:rFonts w:ascii="Verdana" w:hAnsi="Verdana"/>
-                <w:b/>
-                <w:sz w:val="18"/>
-                <w:szCs w:val="18"/>
-              </w:rPr>
-            </w:pPr>
-          </w:p>
-        </w:tc>
-        <w:tc>
-          <w:tcPr>
-            <w:tcW w:w="1395" w:type="dxa"/>
-            <w:vAlign w:val="center"/>
-          </w:tcPr>
-          <w:p>
-            <w:pPr>
-              <w:pStyle w:val="Textoindependiente"/>
-              <w:jc w:val="center"/>
-              <w:rPr>
-                <w:rFonts w:ascii="Verdana" w:hAnsi="Verdana"/>
-                <w:sz w:val="18"/>
-                <w:szCs w:val="18"/>
-              </w:rPr>
-            </w:pPr>
-          </w:p>
-        </w:tc>
-        <w:tc>
-          <w:tcPr>
-            <w:tcW w:w="1529" w:type="dxa"/>
-          </w:tcPr>
-          <w:p>
-            <w:pPr>
-              <w:pStyle w:val="Textoindependiente"/>
-              <w:jc w:val="both"/>
-              <w:rPr>
-                <w:rFonts w:ascii="Verdana" w:hAnsi="Verdana"/>
-                <w:sz w:val="18"/>
-                <w:szCs w:val="18"/>
-              </w:rPr>
-            </w:pPr>
-          </w:p>
-        </w:tc>
-        <w:tc>
-          <w:tcPr>
-            <w:tcW w:w="2048" w:type="dxa"/>
-          </w:tcPr>
-          <w:p>
-            <w:pPr>
-              <w:pStyle w:val="Textoindependiente"/>
-              <w:tabs>
-                <w:tab w:val="num" w:pos="425"/>
-              </w:tabs>
-              <w:ind w:left="360"/>
-              <w:rPr>
-                <w:rFonts w:ascii="Verdana" w:hAnsi="Verdana"/>
-                <w:sz w:val="18"/>
-                <w:szCs w:val="18"/>
-              </w:rPr>
-            </w:pPr>
-          </w:p>
-        </w:tc>
-        <w:tc>
-          <w:tcPr>
-            <w:tcW w:w="2048" w:type="dxa"/>
-          </w:tcPr>
-          <w:p>
-            <w:pPr>
-              <w:pStyle w:val="Textoindependiente"/>
-              <w:ind w:left="360"/>
-              <w:rPr>
-                <w:rFonts w:ascii="Verdana" w:hAnsi="Verdana"/>
-                <w:sz w:val="18"/>
-                <w:szCs w:val="18"/>
-              </w:rPr>
-            </w:pPr>
-          </w:p>
-        </w:tc>
-      </w:tr>
-      <w:tr>
-        <w:trPr>
-          <w:jc w:val="center"/>
-        </w:trPr>
-        <w:tc>
-          <w:tcPr>
-            <w:tcW w:w="1511" w:type="dxa"/>
-            <w:vAlign w:val="center"/>
-          </w:tcPr>
-          <w:p>
-            <w:pPr>
-              <w:pStyle w:val="Textoindependiente"/>
-              <w:jc w:val="center"/>
-              <w:rPr>
-                <w:rFonts w:ascii="Verdana" w:hAnsi="Verdana"/>
-                <w:b/>
-                <w:sz w:val="18"/>
-                <w:szCs w:val="18"/>
-              </w:rPr>
-            </w:pPr>
-          </w:p>
-        </w:tc>
-        <w:tc>
-          <w:tcPr>
-            <w:tcW w:w="1395" w:type="dxa"/>
-            <w:vAlign w:val="center"/>
-          </w:tcPr>
-          <w:p>
-            <w:pPr>
-              <w:pStyle w:val="Textoindependiente"/>
-              <w:jc w:val="center"/>
-              <w:rPr>
-                <w:rFonts w:ascii="Verdana" w:hAnsi="Verdana"/>
-                <w:sz w:val="18"/>
-                <w:szCs w:val="18"/>
-              </w:rPr>
-            </w:pPr>
-          </w:p>
-        </w:tc>
-        <w:tc>
-          <w:tcPr>
-            <w:tcW w:w="1529" w:type="dxa"/>
-          </w:tcPr>
-          <w:p>
-            <w:pPr>
-              <w:pStyle w:val="Textoindependiente"/>
-              <w:jc w:val="both"/>
-              <w:rPr>
-                <w:rFonts w:ascii="Verdana" w:hAnsi="Verdana"/>
-                <w:sz w:val="18"/>
-                <w:szCs w:val="18"/>
-                <w:lang w:val="es-ES"/>
-              </w:rPr>
-            </w:pPr>
-          </w:p>
-        </w:tc>
-        <w:tc>
-          <w:tcPr>
-            <w:tcW w:w="2048" w:type="dxa"/>
-          </w:tcPr>
-          <w:p>
-            <w:pPr>
-              <w:pStyle w:val="Textoindependiente"/>
-              <w:tabs>
-                <w:tab w:val="num" w:pos="425"/>
-              </w:tabs>
-              <w:ind w:left="360"/>
-              <w:rPr>
-                <w:rFonts w:ascii="Verdana" w:hAnsi="Verdana"/>
-                <w:sz w:val="18"/>
-                <w:szCs w:val="18"/>
-              </w:rPr>
-            </w:pPr>
-          </w:p>
-        </w:tc>
-        <w:tc>
-          <w:tcPr>
-            <w:tcW w:w="2048" w:type="dxa"/>
-          </w:tcPr>
-          <w:p>
-            <w:pPr>
-              <w:pStyle w:val="Textoindependiente"/>
-              <w:ind w:left="360"/>
-              <w:rPr>
-                <w:rFonts w:ascii="Verdana" w:hAnsi="Verdana"/>
-                <w:sz w:val="18"/>
-                <w:szCs w:val="18"/>
-              </w:rPr>
-            </w:pPr>
-          </w:p>
-        </w:tc>
-      </w:tr>
-      <w:tr>
-        <w:trPr>
-          <w:jc w:val="center"/>
-        </w:trPr>
-        <w:tc>
-          <w:tcPr>
-            <w:tcW w:w="1511" w:type="dxa"/>
-            <w:vAlign w:val="center"/>
-          </w:tcPr>
-          <w:p>
-            <w:pPr>
-              <w:pStyle w:val="Textoindependiente"/>
-              <w:jc w:val="center"/>
-              <w:rPr>
-                <w:rFonts w:ascii="Verdana" w:hAnsi="Verdana"/>
-                <w:b/>
-                <w:sz w:val="18"/>
-                <w:szCs w:val="18"/>
-              </w:rPr>
-            </w:pPr>
-          </w:p>
-        </w:tc>
-        <w:tc>
-          <w:tcPr>
-            <w:tcW w:w="1395" w:type="dxa"/>
-            <w:vAlign w:val="center"/>
-          </w:tcPr>
-          <w:p>
-            <w:pPr>
-              <w:pStyle w:val="Textoindependiente"/>
-              <w:jc w:val="center"/>
-              <w:rPr>
-                <w:rFonts w:ascii="Verdana" w:hAnsi="Verdana"/>
-                <w:sz w:val="18"/>
-                <w:szCs w:val="18"/>
-              </w:rPr>
-            </w:pPr>
-          </w:p>
-        </w:tc>
-        <w:tc>
-          <w:tcPr>
-            <w:tcW w:w="1529" w:type="dxa"/>
-          </w:tcPr>
-          <w:p>
-            <w:pPr>
-              <w:pStyle w:val="Textoindependiente"/>
-              <w:jc w:val="both"/>
-              <w:rPr>
-                <w:rFonts w:ascii="Verdana" w:hAnsi="Verdana"/>
-                <w:sz w:val="18"/>
-                <w:szCs w:val="18"/>
-              </w:rPr>
-            </w:pPr>
-          </w:p>
-        </w:tc>
-        <w:tc>
-          <w:tcPr>
-            <w:tcW w:w="2048" w:type="dxa"/>
-          </w:tcPr>
-          <w:p>
-            <w:pPr>
-              <w:pStyle w:val="Textoindependiente"/>
-              <w:tabs>
-                <w:tab w:val="num" w:pos="425"/>
-              </w:tabs>
-              <w:ind w:left="360"/>
-              <w:rPr>
-                <w:rFonts w:ascii="Verdana" w:hAnsi="Verdana"/>
-                <w:sz w:val="18"/>
-                <w:szCs w:val="18"/>
-              </w:rPr>
-            </w:pPr>
-          </w:p>
-        </w:tc>
-        <w:tc>
-          <w:tcPr>
-            <w:tcW w:w="2048" w:type="dxa"/>
-          </w:tcPr>
-          <w:p>
-            <w:pPr>
-              <w:pStyle w:val="Textoindependiente"/>
-              <w:ind w:left="360"/>
-              <w:rPr>
-                <w:rFonts w:ascii="Verdana" w:hAnsi="Verdana"/>
-                <w:sz w:val="18"/>
-                <w:szCs w:val="18"/>
-              </w:rPr>
-            </w:pPr>
+              <w:numPr>
+                <w:ilvl w:val="0"/>
+                <w:numId w:val="18"/>
+              </w:numPr>
+              <w:ind w:left="748" w:hanging="426"/>
+              <w:rPr>
+                <w:rFonts w:ascii="Verdana" w:hAnsi="Verdana"/>
+                <w:sz w:val="18"/>
+                <w:szCs w:val="18"/>
+              </w:rPr>
+            </w:pPr>
+            <w:r>
+              <w:rPr>
+                <w:rFonts w:ascii="Verdana" w:hAnsi="Verdana"/>
+                <w:sz w:val="18"/>
+                <w:szCs w:val="18"/>
+              </w:rPr>
+              <w:t>En cada entrega</w:t>
+            </w:r>
+            <w:r>
+              <w:rPr>
+                <w:rFonts w:ascii="Verdana" w:hAnsi="Verdana"/>
+                <w:sz w:val="18"/>
+                <w:szCs w:val="18"/>
+              </w:rPr>
+              <w:t xml:space="preserve"> </w:t>
+            </w:r>
+            <w:r>
+              <w:rPr>
+                <w:rFonts w:ascii="Verdana" w:hAnsi="Verdana"/>
+                <w:sz w:val="18"/>
+                <w:szCs w:val="18"/>
+              </w:rPr>
+              <w:t>parcial al cliente</w:t>
+            </w:r>
+            <w:r>
+              <w:rPr>
+                <w:rFonts w:ascii="Verdana" w:hAnsi="Verdana"/>
+                <w:sz w:val="18"/>
+                <w:szCs w:val="18"/>
+              </w:rPr>
+              <w:t>.</w:t>
+            </w:r>
           </w:p>
         </w:tc>
       </w:tr>
@@ -2238,7 +2024,6 @@
       <w:headerReference w:type="default" r:id="rId8"/>
       <w:footerReference w:type="default" r:id="rId9"/>
       <w:headerReference w:type="first" r:id="rId10"/>
-      <w:footerReference w:type="first" r:id="rId11"/>
       <w:pgSz w:w="11909" w:h="16834" w:code="9"/>
       <w:pgMar w:top="1417" w:right="1701" w:bottom="1417" w:left="1701" w:header="709" w:footer="215" w:gutter="0"/>
       <w:cols w:space="720"/>
@@ -2250,7 +2035,7 @@
 </file>
 
 <file path=word/endnotes.xml><?xml version="1.0" encoding="utf-8"?>
-<w:endnotes xmlns:wpc="http://schemas.microsoft.com/office/word/2010/wordprocessingCanvas" xmlns:cx="http://schemas.microsoft.com/office/drawing/2014/chartex" xmlns:mc="http://schemas.openxmlformats.org/markup-compatibility/2006" xmlns:o="urn:schemas-microsoft-com:office:office" xmlns:r="http://schemas.openxmlformats.org/officeDocument/2006/relationships" xmlns:m="http://schemas.openxmlformats.org/officeDocument/2006/math" xmlns:v="urn:schemas-microsoft-com:vml" xmlns:wp14="http://schemas.microsoft.com/office/word/2010/wordprocessingDrawing" xmlns:wp="http://schemas.openxmlformats.org/drawingml/2006/wordprocessingDrawing" xmlns:w10="urn:schemas-microsoft-com:office:word" xmlns:w="http://schemas.openxmlformats.org/wordprocessingml/2006/main" xmlns:w14="http://schemas.microsoft.com/office/word/2010/wordml" xmlns:w15="http://schemas.microsoft.com/office/word/2012/wordml" xmlns:w16se="http://schemas.microsoft.com/office/word/2015/wordml/symex" xmlns:wpg="http://schemas.microsoft.com/office/word/2010/wordprocessingGroup" xmlns:wpi="http://schemas.microsoft.com/office/word/2010/wordprocessingInk" xmlns:wne="http://schemas.microsoft.com/office/word/2006/wordml" xmlns:wps="http://schemas.microsoft.com/office/word/2010/wordprocessingShape" mc:Ignorable="w14 w15 w16se wp14">
+<w:endnotes xmlns:wpc="http://schemas.microsoft.com/office/word/2010/wordprocessingCanvas" xmlns:cx="http://schemas.microsoft.com/office/drawing/2014/chartex" xmlns:cx1="http://schemas.microsoft.com/office/drawing/2015/9/8/chartex" xmlns:cx2="http://schemas.microsoft.com/office/drawing/2015/10/21/chartex" xmlns:cx3="http://schemas.microsoft.com/office/drawing/2016/5/9/chartex" xmlns:cx4="http://schemas.microsoft.com/office/drawing/2016/5/10/chartex" xmlns:cx5="http://schemas.microsoft.com/office/drawing/2016/5/11/chartex" xmlns:cx6="http://schemas.microsoft.com/office/drawing/2016/5/12/chartex" xmlns:cx7="http://schemas.microsoft.com/office/drawing/2016/5/13/chartex" xmlns:cx8="http://schemas.microsoft.com/office/drawing/2016/5/14/chartex" xmlns:mc="http://schemas.openxmlformats.org/markup-compatibility/2006" xmlns:aink="http://schemas.microsoft.com/office/drawing/2016/ink" xmlns:am3d="http://schemas.microsoft.com/office/drawing/2017/model3d" xmlns:o="urn:schemas-microsoft-com:office:office" xmlns:r="http://schemas.openxmlformats.org/officeDocument/2006/relationships" xmlns:m="http://schemas.openxmlformats.org/officeDocument/2006/math" xmlns:v="urn:schemas-microsoft-com:vml" xmlns:wp14="http://schemas.microsoft.com/office/word/2010/wordprocessingDrawing" xmlns:wp="http://schemas.openxmlformats.org/drawingml/2006/wordprocessingDrawing" xmlns:w10="urn:schemas-microsoft-com:office:word" xmlns:w="http://schemas.openxmlformats.org/wordprocessingml/2006/main" xmlns:w14="http://schemas.microsoft.com/office/word/2010/wordml" xmlns:w15="http://schemas.microsoft.com/office/word/2012/wordml" xmlns:w16cex="http://schemas.microsoft.com/office/word/2018/wordml/cex" xmlns:w16cid="http://schemas.microsoft.com/office/word/2016/wordml/cid" xmlns:w16="http://schemas.microsoft.com/office/word/2018/wordml" xmlns:w16se="http://schemas.microsoft.com/office/word/2015/wordml/symex" xmlns:wpg="http://schemas.microsoft.com/office/word/2010/wordprocessingGroup" xmlns:wpi="http://schemas.microsoft.com/office/word/2010/wordprocessingInk" xmlns:wne="http://schemas.microsoft.com/office/word/2006/wordml" xmlns:wps="http://schemas.microsoft.com/office/word/2010/wordprocessingShape" mc:Ignorable="w14 w15 w16se w16cid w16 w16cex wp14">
   <w:endnote w:type="separator" w:id="-1">
     <w:p>
       <w:pPr>
@@ -2275,7 +2060,7 @@
 </file>
 
 <file path=word/footer1.xml><?xml version="1.0" encoding="utf-8"?>
-<w:ftr xmlns:wpc="http://schemas.microsoft.com/office/word/2010/wordprocessingCanvas" xmlns:cx="http://schemas.microsoft.com/office/drawing/2014/chartex" xmlns:mc="http://schemas.openxmlformats.org/markup-compatibility/2006" xmlns:o="urn:schemas-microsoft-com:office:office" xmlns:r="http://schemas.openxmlformats.org/officeDocument/2006/relationships" xmlns:m="http://schemas.openxmlformats.org/officeDocument/2006/math" xmlns:v="urn:schemas-microsoft-com:vml" xmlns:wp14="http://schemas.microsoft.com/office/word/2010/wordprocessingDrawing" xmlns:wp="http://schemas.openxmlformats.org/drawingml/2006/wordprocessingDrawing" xmlns:w10="urn:schemas-microsoft-com:office:word" xmlns:w="http://schemas.openxmlformats.org/wordprocessingml/2006/main" xmlns:w14="http://schemas.microsoft.com/office/word/2010/wordml" xmlns:w15="http://schemas.microsoft.com/office/word/2012/wordml" xmlns:w16se="http://schemas.microsoft.com/office/word/2015/wordml/symex" xmlns:wpg="http://schemas.microsoft.com/office/word/2010/wordprocessingGroup" xmlns:wpi="http://schemas.microsoft.com/office/word/2010/wordprocessingInk" xmlns:wne="http://schemas.microsoft.com/office/word/2006/wordml" xmlns:wps="http://schemas.microsoft.com/office/word/2010/wordprocessingShape" mc:Ignorable="w14 w15 w16se wp14">
+<w:ftr xmlns:wpc="http://schemas.microsoft.com/office/word/2010/wordprocessingCanvas" xmlns:cx="http://schemas.microsoft.com/office/drawing/2014/chartex" xmlns:cx1="http://schemas.microsoft.com/office/drawing/2015/9/8/chartex" xmlns:cx2="http://schemas.microsoft.com/office/drawing/2015/10/21/chartex" xmlns:cx3="http://schemas.microsoft.com/office/drawing/2016/5/9/chartex" xmlns:cx4="http://schemas.microsoft.com/office/drawing/2016/5/10/chartex" xmlns:cx5="http://schemas.microsoft.com/office/drawing/2016/5/11/chartex" xmlns:cx6="http://schemas.microsoft.com/office/drawing/2016/5/12/chartex" xmlns:cx7="http://schemas.microsoft.com/office/drawing/2016/5/13/chartex" xmlns:cx8="http://schemas.microsoft.com/office/drawing/2016/5/14/chartex" xmlns:mc="http://schemas.openxmlformats.org/markup-compatibility/2006" xmlns:aink="http://schemas.microsoft.com/office/drawing/2016/ink" xmlns:am3d="http://schemas.microsoft.com/office/drawing/2017/model3d" xmlns:o="urn:schemas-microsoft-com:office:office" xmlns:r="http://schemas.openxmlformats.org/officeDocument/2006/relationships" xmlns:m="http://schemas.openxmlformats.org/officeDocument/2006/math" xmlns:v="urn:schemas-microsoft-com:vml" xmlns:wp14="http://schemas.microsoft.com/office/word/2010/wordprocessingDrawing" xmlns:wp="http://schemas.openxmlformats.org/drawingml/2006/wordprocessingDrawing" xmlns:w10="urn:schemas-microsoft-com:office:word" xmlns:w="http://schemas.openxmlformats.org/wordprocessingml/2006/main" xmlns:w14="http://schemas.microsoft.com/office/word/2010/wordml" xmlns:w15="http://schemas.microsoft.com/office/word/2012/wordml" xmlns:w16cex="http://schemas.microsoft.com/office/word/2018/wordml/cex" xmlns:w16cid="http://schemas.microsoft.com/office/word/2016/wordml/cid" xmlns:w16="http://schemas.microsoft.com/office/word/2018/wordml" xmlns:w16se="http://schemas.microsoft.com/office/word/2015/wordml/symex" xmlns:wpg="http://schemas.microsoft.com/office/word/2010/wordprocessingGroup" xmlns:wpi="http://schemas.microsoft.com/office/word/2010/wordprocessingInk" xmlns:wne="http://schemas.microsoft.com/office/word/2006/wordml" xmlns:wps="http://schemas.microsoft.com/office/word/2010/wordprocessingShape" mc:Ignorable="w14 w15 w16se w16cid w16 w16cex wp14">
   <w:tbl>
     <w:tblPr>
       <w:tblW w:w="0" w:type="auto"/>
@@ -2286,7 +2071,7 @@
       <w:tblLook w:val="04A0" w:firstRow="1" w:lastRow="0" w:firstColumn="1" w:lastColumn="0" w:noHBand="0" w:noVBand="1"/>
     </w:tblPr>
     <w:tblGrid>
-      <w:gridCol w:w="9073"/>
+      <w:gridCol w:w="8507"/>
     </w:tblGrid>
     <w:tr>
       <w:trPr>
@@ -2439,456 +2224,8 @@
 </w:ftr>
 </file>
 
-<file path=word/footer2.xml><?xml version="1.0" encoding="utf-8"?>
-<w:ftr xmlns:wpc="http://schemas.microsoft.com/office/word/2010/wordprocessingCanvas" xmlns:cx="http://schemas.microsoft.com/office/drawing/2014/chartex" xmlns:mc="http://schemas.openxmlformats.org/markup-compatibility/2006" xmlns:o="urn:schemas-microsoft-com:office:office" xmlns:r="http://schemas.openxmlformats.org/officeDocument/2006/relationships" xmlns:m="http://schemas.openxmlformats.org/officeDocument/2006/math" xmlns:v="urn:schemas-microsoft-com:vml" xmlns:wp14="http://schemas.microsoft.com/office/word/2010/wordprocessingDrawing" xmlns:wp="http://schemas.openxmlformats.org/drawingml/2006/wordprocessingDrawing" xmlns:w10="urn:schemas-microsoft-com:office:word" xmlns:w="http://schemas.openxmlformats.org/wordprocessingml/2006/main" xmlns:w14="http://schemas.microsoft.com/office/word/2010/wordml" xmlns:w15="http://schemas.microsoft.com/office/word/2012/wordml" xmlns:w16se="http://schemas.microsoft.com/office/word/2015/wordml/symex" xmlns:wpg="http://schemas.microsoft.com/office/word/2010/wordprocessingGroup" xmlns:wpi="http://schemas.microsoft.com/office/word/2010/wordprocessingInk" xmlns:wne="http://schemas.microsoft.com/office/word/2006/wordml" xmlns:wps="http://schemas.microsoft.com/office/word/2010/wordprocessingShape" mc:Ignorable="w14 w15 w16se wp14">
-  <w:tbl>
-    <w:tblPr>
-      <w:tblW w:w="0" w:type="auto"/>
-      <w:jc w:val="center"/>
-      <w:tblBorders>
-        <w:top w:val="single" w:sz="4" w:space="0" w:color="auto"/>
-      </w:tblBorders>
-      <w:tblLook w:val="04A0" w:firstRow="1" w:lastRow="0" w:firstColumn="1" w:lastColumn="0" w:noHBand="0" w:noVBand="1"/>
-    </w:tblPr>
-    <w:tblGrid>
-      <w:gridCol w:w="8507"/>
-    </w:tblGrid>
-    <w:tr>
-      <w:trPr>
-        <w:jc w:val="center"/>
-      </w:trPr>
-      <w:tc>
-        <w:tcPr>
-          <w:tcW w:w="9073" w:type="dxa"/>
-        </w:tcPr>
-        <w:p>
-          <w:pPr>
-            <w:pStyle w:val="Piedepgina"/>
-            <w:tabs>
-              <w:tab w:val="left" w:pos="993"/>
-            </w:tabs>
-            <w:jc w:val="center"/>
-            <w:rPr>
-              <w:rFonts w:ascii="Verdana" w:hAnsi="Verdana"/>
-              <w:sz w:val="16"/>
-              <w:szCs w:val="16"/>
-              <w:lang w:val="pt-BR"/>
-            </w:rPr>
-          </w:pPr>
-          <w:r>
-            <w:rPr>
-              <w:rFonts w:ascii="Verdana" w:hAnsi="Verdana"/>
-              <w:sz w:val="16"/>
-              <w:szCs w:val="16"/>
-              <w:lang w:val="es-ES"/>
-            </w:rPr>
-            <w:t xml:space="preserve">Contacto: </w:t>
-          </w:r>
-          <w:hyperlink r:id="rId1" w:history="1">
-            <w:r>
-              <w:rPr>
-                <w:rStyle w:val="Hipervnculo"/>
-                <w:rFonts w:ascii="Verdana" w:hAnsi="Verdana"/>
-                <w:sz w:val="16"/>
-                <w:szCs w:val="16"/>
-                <w:lang w:val="es-ES"/>
-              </w:rPr>
-              <w:t>informes@dharma-consulting.com</w:t>
-            </w:r>
-          </w:hyperlink>
-          <w:r>
-            <w:rPr>
-              <w:rFonts w:ascii="Verdana" w:hAnsi="Verdana"/>
-              <w:sz w:val="16"/>
-              <w:szCs w:val="16"/>
-              <w:lang w:val="es-ES"/>
-            </w:rPr>
-            <w:t xml:space="preserve">  Página Web: </w:t>
-          </w:r>
-          <w:hyperlink r:id="rId2" w:history="1">
-            <w:r>
-              <w:rPr>
-                <w:rStyle w:val="Hipervnculo"/>
-                <w:rFonts w:ascii="Verdana" w:hAnsi="Verdana"/>
-                <w:sz w:val="16"/>
-                <w:szCs w:val="16"/>
-                <w:lang w:val="es-ES"/>
-              </w:rPr>
-              <w:t>www.dharmacon.net</w:t>
-            </w:r>
-          </w:hyperlink>
-        </w:p>
-        <w:p>
-          <w:pPr>
-            <w:pStyle w:val="Piedepgina"/>
-            <w:tabs>
-              <w:tab w:val="left" w:pos="993"/>
-            </w:tabs>
-            <w:jc w:val="center"/>
-            <w:rPr>
-              <w:rFonts w:ascii="Verdana" w:hAnsi="Verdana"/>
-              <w:sz w:val="16"/>
-              <w:szCs w:val="16"/>
-              <w:lang w:val="pt-BR"/>
-            </w:rPr>
-          </w:pPr>
-        </w:p>
-      </w:tc>
-    </w:tr>
-    <w:tr>
-      <w:trPr>
-        <w:jc w:val="center"/>
-      </w:trPr>
-      <w:tc>
-        <w:tcPr>
-          <w:tcW w:w="9073" w:type="dxa"/>
-        </w:tcPr>
-        <w:p>
-          <w:pPr>
-            <w:pStyle w:val="Piedepgina"/>
-            <w:jc w:val="center"/>
-            <w:rPr>
-              <w:rFonts w:ascii="Verdana" w:hAnsi="Verdana"/>
-              <w:sz w:val="14"/>
-              <w:szCs w:val="14"/>
-              <w:lang w:val="es-ES"/>
-            </w:rPr>
-          </w:pPr>
-          <w:r>
-            <w:rPr>
-              <w:rFonts w:ascii="Verdana" w:hAnsi="Verdana"/>
-              <w:sz w:val="14"/>
-              <w:szCs w:val="14"/>
-              <w:lang w:val="es-ES"/>
-            </w:rPr>
-            <w:t xml:space="preserve">El logotipo </w:t>
-          </w:r>
-          <w:r>
-            <w:rPr>
-              <w:rFonts w:ascii="Verdana" w:hAnsi="Verdana"/>
-              <w:sz w:val="14"/>
-              <w:szCs w:val="14"/>
-              <w:lang w:val="es-ES"/>
-            </w:rPr>
-            <w:t xml:space="preserve">PMI </w:t>
-          </w:r>
-          <w:proofErr w:type="spellStart"/>
-          <w:r>
-            <w:rPr>
-              <w:rFonts w:ascii="Verdana" w:hAnsi="Verdana"/>
-              <w:sz w:val="14"/>
-              <w:szCs w:val="14"/>
-              <w:lang w:val="es-ES"/>
-            </w:rPr>
-            <w:t>Registe</w:t>
-          </w:r>
-          <w:r>
-            <w:rPr>
-              <w:rFonts w:ascii="Verdana" w:hAnsi="Verdana"/>
-              <w:sz w:val="14"/>
-              <w:szCs w:val="14"/>
-              <w:lang w:val="es-ES"/>
-            </w:rPr>
-            <w:t>red</w:t>
-          </w:r>
-          <w:proofErr w:type="spellEnd"/>
-          <w:r>
-            <w:rPr>
-              <w:rFonts w:ascii="Verdana" w:hAnsi="Verdana"/>
-              <w:sz w:val="14"/>
-              <w:szCs w:val="14"/>
-              <w:lang w:val="es-ES"/>
-            </w:rPr>
-            <w:t xml:space="preserve"> </w:t>
-          </w:r>
-          <w:proofErr w:type="spellStart"/>
-          <w:r>
-            <w:rPr>
-              <w:rFonts w:ascii="Verdana" w:hAnsi="Verdana"/>
-              <w:sz w:val="14"/>
-              <w:szCs w:val="14"/>
-              <w:lang w:val="es-ES"/>
-            </w:rPr>
-            <w:t>Education</w:t>
-          </w:r>
-          <w:proofErr w:type="spellEnd"/>
-          <w:r>
-            <w:rPr>
-              <w:rFonts w:ascii="Verdana" w:hAnsi="Verdana"/>
-              <w:sz w:val="14"/>
-              <w:szCs w:val="14"/>
-              <w:lang w:val="es-ES"/>
-            </w:rPr>
-            <w:t xml:space="preserve"> </w:t>
-          </w:r>
-          <w:proofErr w:type="spellStart"/>
-          <w:r>
-            <w:rPr>
-              <w:rFonts w:ascii="Verdana" w:hAnsi="Verdana"/>
-              <w:sz w:val="14"/>
-              <w:szCs w:val="14"/>
-              <w:lang w:val="es-ES"/>
-            </w:rPr>
-            <w:t>Provider</w:t>
-          </w:r>
-          <w:proofErr w:type="spellEnd"/>
-          <w:r>
-            <w:rPr>
-              <w:rFonts w:ascii="Verdana" w:hAnsi="Verdana"/>
-              <w:sz w:val="14"/>
-              <w:szCs w:val="14"/>
-              <w:lang w:val="es-ES"/>
-            </w:rPr>
-            <w:t xml:space="preserve"> es una</w:t>
-          </w:r>
-          <w:r>
-            <w:rPr>
-              <w:rFonts w:ascii="Verdana" w:hAnsi="Verdana"/>
-              <w:sz w:val="14"/>
-              <w:szCs w:val="14"/>
-              <w:lang w:val="es-ES"/>
-            </w:rPr>
-            <w:t xml:space="preserve"> marca registrada del Project Management </w:t>
-          </w:r>
-          <w:proofErr w:type="spellStart"/>
-          <w:r>
-            <w:rPr>
-              <w:rFonts w:ascii="Verdana" w:hAnsi="Verdana"/>
-              <w:sz w:val="14"/>
-              <w:szCs w:val="14"/>
-              <w:lang w:val="es-ES"/>
-            </w:rPr>
-            <w:t>Institute</w:t>
-          </w:r>
-          <w:proofErr w:type="spellEnd"/>
-          <w:r>
-            <w:rPr>
-              <w:rFonts w:ascii="Verdana" w:hAnsi="Verdana"/>
-              <w:sz w:val="14"/>
-              <w:szCs w:val="14"/>
-              <w:lang w:val="es-ES"/>
-            </w:rPr>
-            <w:t>, Inc.</w:t>
-          </w:r>
-        </w:p>
-        <w:p>
-          <w:pPr>
-            <w:pStyle w:val="Piedepgina"/>
-            <w:jc w:val="center"/>
-            <w:rPr>
-              <w:szCs w:val="16"/>
-              <w:lang w:val="es-ES"/>
-            </w:rPr>
-          </w:pPr>
-          <w:proofErr w:type="spellStart"/>
-          <w:r>
-            <w:rPr>
-              <w:rFonts w:ascii="Verdana" w:hAnsi="Verdana"/>
-              <w:sz w:val="14"/>
-              <w:szCs w:val="16"/>
-              <w:lang w:val="es-ES"/>
-            </w:rPr>
-            <w:t>Dharma</w:t>
-          </w:r>
-          <w:proofErr w:type="spellEnd"/>
-          <w:r>
-            <w:rPr>
-              <w:rFonts w:ascii="Verdana" w:hAnsi="Verdana"/>
-              <w:sz w:val="14"/>
-              <w:szCs w:val="16"/>
-              <w:lang w:val="es-ES"/>
-            </w:rPr>
-            <w:t xml:space="preserve"> </w:t>
-          </w:r>
-          <w:proofErr w:type="spellStart"/>
-          <w:r>
-            <w:rPr>
-              <w:rFonts w:ascii="Verdana" w:hAnsi="Verdana"/>
-              <w:sz w:val="14"/>
-              <w:szCs w:val="16"/>
-              <w:lang w:val="es-ES"/>
-            </w:rPr>
-            <w:t>Consulting</w:t>
-          </w:r>
-          <w:proofErr w:type="spellEnd"/>
-          <w:r>
-            <w:rPr>
-              <w:rFonts w:ascii="Verdana" w:hAnsi="Verdana"/>
-              <w:sz w:val="14"/>
-              <w:szCs w:val="16"/>
-              <w:lang w:val="es-ES"/>
-            </w:rPr>
-            <w:t xml:space="preserve"> como un </w:t>
-          </w:r>
-          <w:proofErr w:type="spellStart"/>
-          <w:r>
-            <w:rPr>
-              <w:rFonts w:ascii="Verdana" w:hAnsi="Verdana"/>
-              <w:sz w:val="14"/>
-              <w:szCs w:val="16"/>
-              <w:lang w:val="es-ES"/>
-            </w:rPr>
-            <w:t>Registered</w:t>
-          </w:r>
-          <w:proofErr w:type="spellEnd"/>
-          <w:r>
-            <w:rPr>
-              <w:rFonts w:ascii="Verdana" w:hAnsi="Verdana"/>
-              <w:sz w:val="14"/>
-              <w:szCs w:val="16"/>
-              <w:lang w:val="es-ES"/>
-            </w:rPr>
-            <w:t xml:space="preserve"> </w:t>
-          </w:r>
-          <w:proofErr w:type="spellStart"/>
-          <w:r>
-            <w:rPr>
-              <w:rFonts w:ascii="Verdana" w:hAnsi="Verdana"/>
-              <w:sz w:val="14"/>
-              <w:szCs w:val="16"/>
-              <w:lang w:val="es-ES"/>
-            </w:rPr>
-            <w:t>Education</w:t>
-          </w:r>
-          <w:proofErr w:type="spellEnd"/>
-          <w:r>
-            <w:rPr>
-              <w:rFonts w:ascii="Verdana" w:hAnsi="Verdana"/>
-              <w:sz w:val="14"/>
-              <w:szCs w:val="16"/>
-              <w:lang w:val="es-ES"/>
-            </w:rPr>
-            <w:t xml:space="preserve"> </w:t>
-          </w:r>
-          <w:proofErr w:type="spellStart"/>
-          <w:r>
-            <w:rPr>
-              <w:rFonts w:ascii="Verdana" w:hAnsi="Verdana"/>
-              <w:sz w:val="14"/>
-              <w:szCs w:val="16"/>
-              <w:lang w:val="es-ES"/>
-            </w:rPr>
-            <w:t>Provider</w:t>
-          </w:r>
-          <w:proofErr w:type="spellEnd"/>
-          <w:r>
-            <w:rPr>
-              <w:rFonts w:ascii="Verdana" w:hAnsi="Verdana"/>
-              <w:sz w:val="14"/>
-              <w:szCs w:val="16"/>
-              <w:lang w:val="es-ES"/>
-            </w:rPr>
-            <w:t xml:space="preserve"> (R.E.P.) ha sido revisada y aprobada por el Project Management </w:t>
-          </w:r>
-          <w:proofErr w:type="spellStart"/>
-          <w:r>
-            <w:rPr>
-              <w:rFonts w:ascii="Verdana" w:hAnsi="Verdana"/>
-              <w:sz w:val="14"/>
-              <w:szCs w:val="16"/>
-              <w:lang w:val="es-ES"/>
-            </w:rPr>
-            <w:t>Institute</w:t>
-          </w:r>
-          <w:proofErr w:type="spellEnd"/>
-          <w:r>
-            <w:rPr>
-              <w:rFonts w:ascii="Verdana" w:hAnsi="Verdana"/>
-              <w:sz w:val="14"/>
-              <w:szCs w:val="16"/>
-              <w:lang w:val="es-ES"/>
-            </w:rPr>
-            <w:t xml:space="preserve"> (PMI) para otorgar unidades de desarrollo profesional (</w:t>
-          </w:r>
-          <w:proofErr w:type="spellStart"/>
-          <w:r>
-            <w:rPr>
-              <w:rFonts w:ascii="Verdana" w:hAnsi="Verdana"/>
-              <w:sz w:val="14"/>
-              <w:szCs w:val="16"/>
-              <w:lang w:val="es-ES"/>
-            </w:rPr>
-            <w:t>PDUs</w:t>
-          </w:r>
-          <w:proofErr w:type="spellEnd"/>
-          <w:r>
-            <w:rPr>
-              <w:rFonts w:ascii="Verdana" w:hAnsi="Verdana"/>
-              <w:sz w:val="14"/>
-              <w:szCs w:val="16"/>
-              <w:lang w:val="es-ES"/>
-            </w:rPr>
-            <w:t xml:space="preserve">) por sus cursos. </w:t>
-          </w:r>
-          <w:proofErr w:type="spellStart"/>
-          <w:r>
-            <w:rPr>
-              <w:rFonts w:ascii="Verdana" w:hAnsi="Verdana"/>
-              <w:sz w:val="14"/>
-              <w:szCs w:val="16"/>
-              <w:lang w:val="es-ES"/>
-            </w:rPr>
-            <w:t>Dharma</w:t>
-          </w:r>
-          <w:proofErr w:type="spellEnd"/>
-          <w:r>
-            <w:rPr>
-              <w:rFonts w:ascii="Verdana" w:hAnsi="Verdana"/>
-              <w:sz w:val="14"/>
-              <w:szCs w:val="16"/>
-              <w:lang w:val="es-ES"/>
-            </w:rPr>
-            <w:t xml:space="preserve"> </w:t>
-          </w:r>
-          <w:proofErr w:type="spellStart"/>
-          <w:r>
-            <w:rPr>
-              <w:rFonts w:ascii="Verdana" w:hAnsi="Verdana"/>
-              <w:sz w:val="14"/>
-              <w:szCs w:val="16"/>
-              <w:lang w:val="es-ES"/>
-            </w:rPr>
-            <w:t>Consulting</w:t>
-          </w:r>
-          <w:proofErr w:type="spellEnd"/>
-          <w:r>
-            <w:rPr>
-              <w:rFonts w:ascii="Verdana" w:hAnsi="Verdana"/>
-              <w:sz w:val="14"/>
-              <w:szCs w:val="16"/>
-              <w:lang w:val="es-ES"/>
-            </w:rPr>
-            <w:t xml:space="preserve"> ha aceptado regirse por los criterios establecidos de aseguramiento de calidad del PMI.</w:t>
-          </w:r>
-        </w:p>
-        <w:p>
-          <w:pPr>
-            <w:pStyle w:val="Piedepgina"/>
-            <w:jc w:val="center"/>
-            <w:rPr>
-              <w:rFonts w:ascii="Verdana" w:hAnsi="Verdana"/>
-              <w:sz w:val="14"/>
-              <w:szCs w:val="14"/>
-              <w:lang w:val="es-ES"/>
-            </w:rPr>
-          </w:pPr>
-        </w:p>
-      </w:tc>
-    </w:tr>
-  </w:tbl>
-  <w:p>
-    <w:pPr>
-      <w:pStyle w:val="Piedepgina"/>
-      <w:rPr>
-        <w:lang w:val="es-PE"/>
-      </w:rPr>
-    </w:pPr>
-  </w:p>
-</w:ftr>
-</file>
-
 <file path=word/footnotes.xml><?xml version="1.0" encoding="utf-8"?>
-<w:footnotes xmlns:wpc="http://schemas.microsoft.com/office/word/2010/wordprocessingCanvas" xmlns:cx="http://schemas.microsoft.com/office/drawing/2014/chartex" xmlns:mc="http://schemas.openxmlformats.org/markup-compatibility/2006" xmlns:o="urn:schemas-microsoft-com:office:office" xmlns:r="http://schemas.openxmlformats.org/officeDocument/2006/relationships" xmlns:m="http://schemas.openxmlformats.org/officeDocument/2006/math" xmlns:v="urn:schemas-microsoft-com:vml" xmlns:wp14="http://schemas.microsoft.com/office/word/2010/wordprocessingDrawing" xmlns:wp="http://schemas.openxmlformats.org/drawingml/2006/wordprocessingDrawing" xmlns:w10="urn:schemas-microsoft-com:office:word" xmlns:w="http://schemas.openxmlformats.org/wordprocessingml/2006/main" xmlns:w14="http://schemas.microsoft.com/office/word/2010/wordml" xmlns:w15="http://schemas.microsoft.com/office/word/2012/wordml" xmlns:w16se="http://schemas.microsoft.com/office/word/2015/wordml/symex" xmlns:wpg="http://schemas.microsoft.com/office/word/2010/wordprocessingGroup" xmlns:wpi="http://schemas.microsoft.com/office/word/2010/wordprocessingInk" xmlns:wne="http://schemas.microsoft.com/office/word/2006/wordml" xmlns:wps="http://schemas.microsoft.com/office/word/2010/wordprocessingShape" mc:Ignorable="w14 w15 w16se wp14">
+<w:footnotes xmlns:wpc="http://schemas.microsoft.com/office/word/2010/wordprocessingCanvas" xmlns:cx="http://schemas.microsoft.com/office/drawing/2014/chartex" xmlns:cx1="http://schemas.microsoft.com/office/drawing/2015/9/8/chartex" xmlns:cx2="http://schemas.microsoft.com/office/drawing/2015/10/21/chartex" xmlns:cx3="http://schemas.microsoft.com/office/drawing/2016/5/9/chartex" xmlns:cx4="http://schemas.microsoft.com/office/drawing/2016/5/10/chartex" xmlns:cx5="http://schemas.microsoft.com/office/drawing/2016/5/11/chartex" xmlns:cx6="http://schemas.microsoft.com/office/drawing/2016/5/12/chartex" xmlns:cx7="http://schemas.microsoft.com/office/drawing/2016/5/13/chartex" xmlns:cx8="http://schemas.microsoft.com/office/drawing/2016/5/14/chartex" xmlns:mc="http://schemas.openxmlformats.org/markup-compatibility/2006" xmlns:aink="http://schemas.microsoft.com/office/drawing/2016/ink" xmlns:am3d="http://schemas.microsoft.com/office/drawing/2017/model3d" xmlns:o="urn:schemas-microsoft-com:office:office" xmlns:r="http://schemas.openxmlformats.org/officeDocument/2006/relationships" xmlns:m="http://schemas.openxmlformats.org/officeDocument/2006/math" xmlns:v="urn:schemas-microsoft-com:vml" xmlns:wp14="http://schemas.microsoft.com/office/word/2010/wordprocessingDrawing" xmlns:wp="http://schemas.openxmlformats.org/drawingml/2006/wordprocessingDrawing" xmlns:w10="urn:schemas-microsoft-com:office:word" xmlns:w="http://schemas.openxmlformats.org/wordprocessingml/2006/main" xmlns:w14="http://schemas.microsoft.com/office/word/2010/wordml" xmlns:w15="http://schemas.microsoft.com/office/word/2012/wordml" xmlns:w16cex="http://schemas.microsoft.com/office/word/2018/wordml/cex" xmlns:w16cid="http://schemas.microsoft.com/office/word/2016/wordml/cid" xmlns:w16="http://schemas.microsoft.com/office/word/2018/wordml" xmlns:w16se="http://schemas.microsoft.com/office/word/2015/wordml/symex" xmlns:wpg="http://schemas.microsoft.com/office/word/2010/wordprocessingGroup" xmlns:wpi="http://schemas.microsoft.com/office/word/2010/wordprocessingInk" xmlns:wne="http://schemas.microsoft.com/office/word/2006/wordml" xmlns:wps="http://schemas.microsoft.com/office/word/2010/wordprocessingShape" mc:Ignorable="w14 w15 w16se w16cid w16 w16cex wp14">
   <w:footnote w:type="separator" w:id="-1">
     <w:p>
       <w:pPr>
@@ -2913,7 +2250,7 @@
 </file>
 
 <file path=word/header1.xml><?xml version="1.0" encoding="utf-8"?>
-<w:hdr xmlns:wpc="http://schemas.microsoft.com/office/word/2010/wordprocessingCanvas" xmlns:cx="http://schemas.microsoft.com/office/drawing/2014/chartex" xmlns:mc="http://schemas.openxmlformats.org/markup-compatibility/2006" xmlns:o="urn:schemas-microsoft-com:office:office" xmlns:r="http://schemas.openxmlformats.org/officeDocument/2006/relationships" xmlns:m="http://schemas.openxmlformats.org/officeDocument/2006/math" xmlns:v="urn:schemas-microsoft-com:vml" xmlns:wp14="http://schemas.microsoft.com/office/word/2010/wordprocessingDrawing" xmlns:wp="http://schemas.openxmlformats.org/drawingml/2006/wordprocessingDrawing" xmlns:w10="urn:schemas-microsoft-com:office:word" xmlns:w="http://schemas.openxmlformats.org/wordprocessingml/2006/main" xmlns:w14="http://schemas.microsoft.com/office/word/2010/wordml" xmlns:w15="http://schemas.microsoft.com/office/word/2012/wordml" xmlns:w16se="http://schemas.microsoft.com/office/word/2015/wordml/symex" xmlns:wpg="http://schemas.microsoft.com/office/word/2010/wordprocessingGroup" xmlns:wpi="http://schemas.microsoft.com/office/word/2010/wordprocessingInk" xmlns:wne="http://schemas.microsoft.com/office/word/2006/wordml" xmlns:wps="http://schemas.microsoft.com/office/word/2010/wordprocessingShape" mc:Ignorable="w14 w15 w16se wp14">
+<w:hdr xmlns:wpc="http://schemas.microsoft.com/office/word/2010/wordprocessingCanvas" xmlns:cx="http://schemas.microsoft.com/office/drawing/2014/chartex" xmlns:cx1="http://schemas.microsoft.com/office/drawing/2015/9/8/chartex" xmlns:cx2="http://schemas.microsoft.com/office/drawing/2015/10/21/chartex" xmlns:cx3="http://schemas.microsoft.com/office/drawing/2016/5/9/chartex" xmlns:cx4="http://schemas.microsoft.com/office/drawing/2016/5/10/chartex" xmlns:cx5="http://schemas.microsoft.com/office/drawing/2016/5/11/chartex" xmlns:cx6="http://schemas.microsoft.com/office/drawing/2016/5/12/chartex" xmlns:cx7="http://schemas.microsoft.com/office/drawing/2016/5/13/chartex" xmlns:cx8="http://schemas.microsoft.com/office/drawing/2016/5/14/chartex" xmlns:mc="http://schemas.openxmlformats.org/markup-compatibility/2006" xmlns:aink="http://schemas.microsoft.com/office/drawing/2016/ink" xmlns:am3d="http://schemas.microsoft.com/office/drawing/2017/model3d" xmlns:o="urn:schemas-microsoft-com:office:office" xmlns:r="http://schemas.openxmlformats.org/officeDocument/2006/relationships" xmlns:m="http://schemas.openxmlformats.org/officeDocument/2006/math" xmlns:v="urn:schemas-microsoft-com:vml" xmlns:wp14="http://schemas.microsoft.com/office/word/2010/wordprocessingDrawing" xmlns:wp="http://schemas.openxmlformats.org/drawingml/2006/wordprocessingDrawing" xmlns:w10="urn:schemas-microsoft-com:office:word" xmlns:w="http://schemas.openxmlformats.org/wordprocessingml/2006/main" xmlns:w14="http://schemas.microsoft.com/office/word/2010/wordml" xmlns:w15="http://schemas.microsoft.com/office/word/2012/wordml" xmlns:w16cex="http://schemas.microsoft.com/office/word/2018/wordml/cex" xmlns:w16cid="http://schemas.microsoft.com/office/word/2016/wordml/cid" xmlns:w16="http://schemas.microsoft.com/office/word/2018/wordml" xmlns:w16se="http://schemas.microsoft.com/office/word/2015/wordml/symex" xmlns:wpg="http://schemas.microsoft.com/office/word/2010/wordprocessingGroup" xmlns:wpi="http://schemas.microsoft.com/office/word/2010/wordprocessingInk" xmlns:wne="http://schemas.microsoft.com/office/word/2006/wordml" xmlns:wps="http://schemas.microsoft.com/office/word/2010/wordprocessingShape" mc:Ignorable="w14 w15 w16se w16cid w16 w16cex wp14">
   <w:p>
     <w:pPr>
       <w:pStyle w:val="Encabezado"/>
@@ -2927,7 +2264,7 @@
         <w:noProof/>
         <w:lang w:val="es-PE" w:eastAsia="es-PE"/>
       </w:rPr>
-      <w:pict>
+      <w:pict w14:anchorId="1B99DF61">
         <v:shapetype id="_x0000_t75" coordsize="21600,21600" o:spt="75" o:preferrelative="t" path="m@4@5l@4@11@9@11@9@5xe" filled="f" stroked="f">
           <v:stroke joinstyle="miter"/>
           <v:formulas>
@@ -2947,7 +2284,7 @@
           <v:path o:extrusionok="f" gradientshapeok="t" o:connecttype="rect"/>
           <o:lock v:ext="edit" aspectratio="t"/>
         </v:shapetype>
-        <v:shape id="WordPictureWatermark32498922" o:spid="_x0000_s4098" type="#_x0000_t75" style="position:absolute;margin-left:0;margin-top:0;width:453.55pt;height:79.4pt;z-index:-251657216;mso-position-horizontal:center;mso-position-horizontal-relative:margin;mso-position-vertical:center;mso-position-vertical-relative:margin" o:allowincell="f">
+        <v:shape id="WordPictureWatermark32498922" o:spid="_x0000_s2050" type="#_x0000_t75" style="position:absolute;margin-left:0;margin-top:0;width:453.55pt;height:79.4pt;z-index:-251657216;mso-position-horizontal:center;mso-position-horizontal-relative:margin;mso-position-vertical:center;mso-position-vertical-relative:margin" o:allowincell="f">
           <v:imagedata r:id="rId1" o:title="Marca Agua" gain="19661f" blacklevel="22938f"/>
           <w10:wrap anchorx="margin" anchory="margin"/>
         </v:shape>
@@ -2982,7 +2319,7 @@
 </file>
 
 <file path=word/header2.xml><?xml version="1.0" encoding="utf-8"?>
-<w:hdr xmlns:wpc="http://schemas.microsoft.com/office/word/2010/wordprocessingCanvas" xmlns:cx="http://schemas.microsoft.com/office/drawing/2014/chartex" xmlns:mc="http://schemas.openxmlformats.org/markup-compatibility/2006" xmlns:o="urn:schemas-microsoft-com:office:office" xmlns:r="http://schemas.openxmlformats.org/officeDocument/2006/relationships" xmlns:m="http://schemas.openxmlformats.org/officeDocument/2006/math" xmlns:v="urn:schemas-microsoft-com:vml" xmlns:wp14="http://schemas.microsoft.com/office/word/2010/wordprocessingDrawing" xmlns:wp="http://schemas.openxmlformats.org/drawingml/2006/wordprocessingDrawing" xmlns:w10="urn:schemas-microsoft-com:office:word" xmlns:w="http://schemas.openxmlformats.org/wordprocessingml/2006/main" xmlns:w14="http://schemas.microsoft.com/office/word/2010/wordml" xmlns:w15="http://schemas.microsoft.com/office/word/2012/wordml" xmlns:w16se="http://schemas.microsoft.com/office/word/2015/wordml/symex" xmlns:wpg="http://schemas.microsoft.com/office/word/2010/wordprocessingGroup" xmlns:wpi="http://schemas.microsoft.com/office/word/2010/wordprocessingInk" xmlns:wne="http://schemas.microsoft.com/office/word/2006/wordml" xmlns:wps="http://schemas.microsoft.com/office/word/2010/wordprocessingShape" mc:Ignorable="w14 w15 w16se wp14">
+<w:hdr xmlns:wpc="http://schemas.microsoft.com/office/word/2010/wordprocessingCanvas" xmlns:cx="http://schemas.microsoft.com/office/drawing/2014/chartex" xmlns:cx1="http://schemas.microsoft.com/office/drawing/2015/9/8/chartex" xmlns:cx2="http://schemas.microsoft.com/office/drawing/2015/10/21/chartex" xmlns:cx3="http://schemas.microsoft.com/office/drawing/2016/5/9/chartex" xmlns:cx4="http://schemas.microsoft.com/office/drawing/2016/5/10/chartex" xmlns:cx5="http://schemas.microsoft.com/office/drawing/2016/5/11/chartex" xmlns:cx6="http://schemas.microsoft.com/office/drawing/2016/5/12/chartex" xmlns:cx7="http://schemas.microsoft.com/office/drawing/2016/5/13/chartex" xmlns:cx8="http://schemas.microsoft.com/office/drawing/2016/5/14/chartex" xmlns:mc="http://schemas.openxmlformats.org/markup-compatibility/2006" xmlns:aink="http://schemas.microsoft.com/office/drawing/2016/ink" xmlns:am3d="http://schemas.microsoft.com/office/drawing/2017/model3d" xmlns:o="urn:schemas-microsoft-com:office:office" xmlns:r="http://schemas.openxmlformats.org/officeDocument/2006/relationships" xmlns:m="http://schemas.openxmlformats.org/officeDocument/2006/math" xmlns:v="urn:schemas-microsoft-com:vml" xmlns:wp14="http://schemas.microsoft.com/office/word/2010/wordprocessingDrawing" xmlns:wp="http://schemas.openxmlformats.org/drawingml/2006/wordprocessingDrawing" xmlns:w10="urn:schemas-microsoft-com:office:word" xmlns:w="http://schemas.openxmlformats.org/wordprocessingml/2006/main" xmlns:w14="http://schemas.microsoft.com/office/word/2010/wordml" xmlns:w15="http://schemas.microsoft.com/office/word/2012/wordml" xmlns:w16cex="http://schemas.microsoft.com/office/word/2018/wordml/cex" xmlns:w16cid="http://schemas.microsoft.com/office/word/2016/wordml/cid" xmlns:w16="http://schemas.microsoft.com/office/word/2018/wordml" xmlns:w16se="http://schemas.microsoft.com/office/word/2015/wordml/symex" xmlns:wpg="http://schemas.microsoft.com/office/word/2010/wordprocessingGroup" xmlns:wpi="http://schemas.microsoft.com/office/word/2010/wordprocessingInk" xmlns:wne="http://schemas.microsoft.com/office/word/2006/wordml" xmlns:wps="http://schemas.microsoft.com/office/word/2010/wordprocessingShape" mc:Ignorable="w14 w15 w16se w16cid w16 w16cex wp14">
   <w:tbl>
     <w:tblPr>
       <w:tblW w:w="0" w:type="dxa"/>
@@ -3028,7 +2365,7 @@
               <w:lang w:val="es-PE" w:eastAsia="es-PE"/>
             </w:rPr>
             <w:drawing>
-              <wp:inline distT="0" distB="0" distL="0" distR="0">
+              <wp:inline distT="0" distB="0" distL="0" distR="0" wp14:anchorId="791B548A" wp14:editId="28873D34">
                 <wp:extent cx="1924050" cy="438150"/>
                 <wp:effectExtent l="0" t="0" r="0" b="0"/>
                 <wp:docPr id="11" name="Imagen 3" descr="CA 1"/>
@@ -3117,7 +2454,7 @@
               <w:lang w:val="es-PE" w:eastAsia="es-PE"/>
             </w:rPr>
             <w:drawing>
-              <wp:inline distT="0" distB="0" distL="0" distR="0">
+              <wp:inline distT="0" distB="0" distL="0" distR="0" wp14:anchorId="6743AC29" wp14:editId="2A308A8C">
                 <wp:extent cx="933450" cy="409575"/>
                 <wp:effectExtent l="0" t="0" r="0" b="9525"/>
                 <wp:docPr id="10" name="Imagen 2" descr="SCRUMstudy-Partner-Logo"/>
@@ -3189,7 +2526,7 @@
               <w:lang w:val="es-PE" w:eastAsia="es-PE"/>
             </w:rPr>
             <w:drawing>
-              <wp:inline distT="0" distB="0" distL="0" distR="0">
+              <wp:inline distT="0" distB="0" distL="0" distR="0" wp14:anchorId="233FD4AF" wp14:editId="62CEFD69">
                 <wp:extent cx="866775" cy="409575"/>
                 <wp:effectExtent l="0" t="0" r="9525" b="9525"/>
                 <wp:docPr id="9" name="Imagen 1" descr="REPsmall"/>
@@ -3292,7 +2629,7 @@
         <w:sz w:val="14"/>
         <w:lang w:val="es-PE" w:eastAsia="es-PE"/>
       </w:rPr>
-      <w:pict>
+      <w:pict w14:anchorId="39DC9C0E">
         <v:shapetype id="_x0000_t75" coordsize="21600,21600" o:spt="75" o:preferrelative="t" path="m@4@5l@4@11@9@11@9@5xe" filled="f" stroked="f">
           <v:stroke joinstyle="miter"/>
           <v:formulas>
@@ -3312,7 +2649,7 @@
           <v:path o:extrusionok="f" gradientshapeok="t" o:connecttype="rect"/>
           <o:lock v:ext="edit" aspectratio="t"/>
         </v:shapetype>
-        <v:shape id="WordPictureWatermark32498923" o:spid="_x0000_s4099" type="#_x0000_t75" style="position:absolute;margin-left:0;margin-top:0;width:453.55pt;height:79.4pt;z-index:-251656192;mso-position-horizontal:center;mso-position-horizontal-relative:margin;mso-position-vertical:center;mso-position-vertical-relative:margin" o:allowincell="f">
+        <v:shape id="WordPictureWatermark32498923" o:spid="_x0000_s2051" type="#_x0000_t75" style="position:absolute;margin-left:0;margin-top:0;width:453.55pt;height:79.4pt;z-index:-251656192;mso-position-horizontal:center;mso-position-horizontal-relative:margin;mso-position-vertical:center;mso-position-vertical-relative:margin" o:allowincell="f">
           <v:imagedata r:id="rId4" o:title="Marca Agua" gain="19661f" blacklevel="22938f"/>
           <w10:wrap anchorx="margin" anchory="margin"/>
         </v:shape>
@@ -3323,7 +2660,7 @@
 </file>
 
 <file path=word/header3.xml><?xml version="1.0" encoding="utf-8"?>
-<w:hdr xmlns:wpc="http://schemas.microsoft.com/office/word/2010/wordprocessingCanvas" xmlns:cx="http://schemas.microsoft.com/office/drawing/2014/chartex" xmlns:mc="http://schemas.openxmlformats.org/markup-compatibility/2006" xmlns:o="urn:schemas-microsoft-com:office:office" xmlns:r="http://schemas.openxmlformats.org/officeDocument/2006/relationships" xmlns:m="http://schemas.openxmlformats.org/officeDocument/2006/math" xmlns:v="urn:schemas-microsoft-com:vml" xmlns:wp14="http://schemas.microsoft.com/office/word/2010/wordprocessingDrawing" xmlns:wp="http://schemas.openxmlformats.org/drawingml/2006/wordprocessingDrawing" xmlns:w10="urn:schemas-microsoft-com:office:word" xmlns:w="http://schemas.openxmlformats.org/wordprocessingml/2006/main" xmlns:w14="http://schemas.microsoft.com/office/word/2010/wordml" xmlns:w15="http://schemas.microsoft.com/office/word/2012/wordml" xmlns:w16se="http://schemas.microsoft.com/office/word/2015/wordml/symex" xmlns:wpg="http://schemas.microsoft.com/office/word/2010/wordprocessingGroup" xmlns:wpi="http://schemas.microsoft.com/office/word/2010/wordprocessingInk" xmlns:wne="http://schemas.microsoft.com/office/word/2006/wordml" xmlns:wps="http://schemas.microsoft.com/office/word/2010/wordprocessingShape" mc:Ignorable="w14 w15 w16se wp14">
+<w:hdr xmlns:wpc="http://schemas.microsoft.com/office/word/2010/wordprocessingCanvas" xmlns:cx="http://schemas.microsoft.com/office/drawing/2014/chartex" xmlns:cx1="http://schemas.microsoft.com/office/drawing/2015/9/8/chartex" xmlns:cx2="http://schemas.microsoft.com/office/drawing/2015/10/21/chartex" xmlns:cx3="http://schemas.microsoft.com/office/drawing/2016/5/9/chartex" xmlns:cx4="http://schemas.microsoft.com/office/drawing/2016/5/10/chartex" xmlns:cx5="http://schemas.microsoft.com/office/drawing/2016/5/11/chartex" xmlns:cx6="http://schemas.microsoft.com/office/drawing/2016/5/12/chartex" xmlns:cx7="http://schemas.microsoft.com/office/drawing/2016/5/13/chartex" xmlns:cx8="http://schemas.microsoft.com/office/drawing/2016/5/14/chartex" xmlns:mc="http://schemas.openxmlformats.org/markup-compatibility/2006" xmlns:aink="http://schemas.microsoft.com/office/drawing/2016/ink" xmlns:am3d="http://schemas.microsoft.com/office/drawing/2017/model3d" xmlns:o="urn:schemas-microsoft-com:office:office" xmlns:r="http://schemas.openxmlformats.org/officeDocument/2006/relationships" xmlns:m="http://schemas.openxmlformats.org/officeDocument/2006/math" xmlns:v="urn:schemas-microsoft-com:vml" xmlns:wp14="http://schemas.microsoft.com/office/word/2010/wordprocessingDrawing" xmlns:wp="http://schemas.openxmlformats.org/drawingml/2006/wordprocessingDrawing" xmlns:w10="urn:schemas-microsoft-com:office:word" xmlns:w="http://schemas.openxmlformats.org/wordprocessingml/2006/main" xmlns:w14="http://schemas.microsoft.com/office/word/2010/wordml" xmlns:w15="http://schemas.microsoft.com/office/word/2012/wordml" xmlns:w16cex="http://schemas.microsoft.com/office/word/2018/wordml/cex" xmlns:w16cid="http://schemas.microsoft.com/office/word/2016/wordml/cid" xmlns:w16="http://schemas.microsoft.com/office/word/2018/wordml" xmlns:w16se="http://schemas.microsoft.com/office/word/2015/wordml/symex" xmlns:wpg="http://schemas.microsoft.com/office/word/2010/wordprocessingGroup" xmlns:wpi="http://schemas.microsoft.com/office/word/2010/wordprocessingInk" xmlns:wne="http://schemas.microsoft.com/office/word/2006/wordml" xmlns:wps="http://schemas.microsoft.com/office/word/2010/wordprocessingShape" mc:Ignorable="w14 w15 w16se w16cid w16 w16cex wp14">
   <w:tbl>
     <w:tblPr>
       <w:tblW w:w="0" w:type="dxa"/>
@@ -3363,60 +2700,6 @@
               <w:lang w:val="es-ES" w:eastAsia="en-US"/>
             </w:rPr>
           </w:pPr>
-          <w:r>
-            <w:rPr>
-              <w:noProof/>
-              <w:lang w:val="es-PE" w:eastAsia="es-PE"/>
-            </w:rPr>
-            <w:drawing>
-              <wp:inline distT="0" distB="0" distL="0" distR="0" wp14:anchorId="31C0FDA8" wp14:editId="53CFDDBD">
-                <wp:extent cx="1924050" cy="438150"/>
-                <wp:effectExtent l="0" t="0" r="0" b="0"/>
-                <wp:docPr id="1" name="Imagen 3" descr="CA 1"/>
-                <wp:cNvGraphicFramePr>
-                  <a:graphicFrameLocks xmlns:a="http://schemas.openxmlformats.org/drawingml/2006/main" noChangeAspect="1"/>
-                </wp:cNvGraphicFramePr>
-                <a:graphic xmlns:a="http://schemas.openxmlformats.org/drawingml/2006/main">
-                  <a:graphicData uri="http://schemas.openxmlformats.org/drawingml/2006/picture">
-                    <pic:pic xmlns:pic="http://schemas.openxmlformats.org/drawingml/2006/picture">
-                      <pic:nvPicPr>
-                        <pic:cNvPr id="0" name="Imagen 3" descr="CA 1"/>
-                        <pic:cNvPicPr>
-                          <a:picLocks noChangeAspect="1" noChangeArrowheads="1"/>
-                        </pic:cNvPicPr>
-                      </pic:nvPicPr>
-                      <pic:blipFill>
-                        <a:blip r:embed="rId1">
-                          <a:extLst>
-                            <a:ext uri="{28A0092B-C50C-407E-A947-70E740481C1C}">
-                              <a14:useLocalDpi xmlns:a14="http://schemas.microsoft.com/office/drawing/2010/main" val="0"/>
-                            </a:ext>
-                          </a:extLst>
-                        </a:blip>
-                        <a:srcRect/>
-                        <a:stretch>
-                          <a:fillRect/>
-                        </a:stretch>
-                      </pic:blipFill>
-                      <pic:spPr bwMode="auto">
-                        <a:xfrm>
-                          <a:off x="0" y="0"/>
-                          <a:ext cx="1924050" cy="438150"/>
-                        </a:xfrm>
-                        <a:prstGeom prst="rect">
-                          <a:avLst/>
-                        </a:prstGeom>
-                        <a:noFill/>
-                        <a:ln>
-                          <a:noFill/>
-                        </a:ln>
-                      </pic:spPr>
-                    </pic:pic>
-                  </a:graphicData>
-                </a:graphic>
-              </wp:inline>
-            </w:drawing>
-          </w:r>
         </w:p>
       </w:tc>
       <w:tc>
@@ -3452,60 +2735,6 @@
             <w:pStyle w:val="Encabezado"/>
             <w:jc w:val="center"/>
           </w:pPr>
-          <w:r>
-            <w:rPr>
-              <w:noProof/>
-              <w:lang w:val="es-PE" w:eastAsia="es-PE"/>
-            </w:rPr>
-            <w:drawing>
-              <wp:inline distT="0" distB="0" distL="0" distR="0" wp14:anchorId="687A6EFA" wp14:editId="3C006C6C">
-                <wp:extent cx="933450" cy="409575"/>
-                <wp:effectExtent l="0" t="0" r="0" b="9525"/>
-                <wp:docPr id="2" name="Imagen 2" descr="SCRUMstudy-Partner-Logo"/>
-                <wp:cNvGraphicFramePr>
-                  <a:graphicFrameLocks xmlns:a="http://schemas.openxmlformats.org/drawingml/2006/main" noChangeAspect="1"/>
-                </wp:cNvGraphicFramePr>
-                <a:graphic xmlns:a="http://schemas.openxmlformats.org/drawingml/2006/main">
-                  <a:graphicData uri="http://schemas.openxmlformats.org/drawingml/2006/picture">
-                    <pic:pic xmlns:pic="http://schemas.openxmlformats.org/drawingml/2006/picture">
-                      <pic:nvPicPr>
-                        <pic:cNvPr id="0" name="Imagen 2" descr="SCRUMstudy-Partner-Logo"/>
-                        <pic:cNvPicPr>
-                          <a:picLocks noChangeAspect="1" noChangeArrowheads="1"/>
-                        </pic:cNvPicPr>
-                      </pic:nvPicPr>
-                      <pic:blipFill>
-                        <a:blip r:embed="rId2">
-                          <a:extLst>
-                            <a:ext uri="{28A0092B-C50C-407E-A947-70E740481C1C}">
-                              <a14:useLocalDpi xmlns:a14="http://schemas.microsoft.com/office/drawing/2010/main" val="0"/>
-                            </a:ext>
-                          </a:extLst>
-                        </a:blip>
-                        <a:srcRect/>
-                        <a:stretch>
-                          <a:fillRect/>
-                        </a:stretch>
-                      </pic:blipFill>
-                      <pic:spPr bwMode="auto">
-                        <a:xfrm>
-                          <a:off x="0" y="0"/>
-                          <a:ext cx="933450" cy="409575"/>
-                        </a:xfrm>
-                        <a:prstGeom prst="rect">
-                          <a:avLst/>
-                        </a:prstGeom>
-                        <a:noFill/>
-                        <a:ln>
-                          <a:noFill/>
-                        </a:ln>
-                      </pic:spPr>
-                    </pic:pic>
-                  </a:graphicData>
-                </a:graphic>
-              </wp:inline>
-            </w:drawing>
-          </w:r>
         </w:p>
       </w:tc>
       <w:tc>
@@ -3524,60 +2753,6 @@
             <w:pStyle w:val="Encabezado"/>
             <w:jc w:val="right"/>
           </w:pPr>
-          <w:r>
-            <w:rPr>
-              <w:noProof/>
-              <w:lang w:val="es-PE" w:eastAsia="es-PE"/>
-            </w:rPr>
-            <w:drawing>
-              <wp:inline distT="0" distB="0" distL="0" distR="0" wp14:anchorId="774C51E2" wp14:editId="45EE4576">
-                <wp:extent cx="866775" cy="409575"/>
-                <wp:effectExtent l="0" t="0" r="9525" b="9525"/>
-                <wp:docPr id="3" name="Imagen 1" descr="REPsmall"/>
-                <wp:cNvGraphicFramePr>
-                  <a:graphicFrameLocks xmlns:a="http://schemas.openxmlformats.org/drawingml/2006/main" noChangeAspect="1"/>
-                </wp:cNvGraphicFramePr>
-                <a:graphic xmlns:a="http://schemas.openxmlformats.org/drawingml/2006/main">
-                  <a:graphicData uri="http://schemas.openxmlformats.org/drawingml/2006/picture">
-                    <pic:pic xmlns:pic="http://schemas.openxmlformats.org/drawingml/2006/picture">
-                      <pic:nvPicPr>
-                        <pic:cNvPr id="0" name="Imagen 1" descr="REPsmall"/>
-                        <pic:cNvPicPr>
-                          <a:picLocks noChangeAspect="1" noChangeArrowheads="1"/>
-                        </pic:cNvPicPr>
-                      </pic:nvPicPr>
-                      <pic:blipFill>
-                        <a:blip r:embed="rId3">
-                          <a:extLst>
-                            <a:ext uri="{28A0092B-C50C-407E-A947-70E740481C1C}">
-                              <a14:useLocalDpi xmlns:a14="http://schemas.microsoft.com/office/drawing/2010/main" val="0"/>
-                            </a:ext>
-                          </a:extLst>
-                        </a:blip>
-                        <a:srcRect/>
-                        <a:stretch>
-                          <a:fillRect/>
-                        </a:stretch>
-                      </pic:blipFill>
-                      <pic:spPr bwMode="auto">
-                        <a:xfrm>
-                          <a:off x="0" y="0"/>
-                          <a:ext cx="866775" cy="409575"/>
-                        </a:xfrm>
-                        <a:prstGeom prst="rect">
-                          <a:avLst/>
-                        </a:prstGeom>
-                        <a:noFill/>
-                        <a:ln>
-                          <a:noFill/>
-                        </a:ln>
-                      </pic:spPr>
-                    </pic:pic>
-                  </a:graphicData>
-                </a:graphic>
-              </wp:inline>
-            </w:drawing>
-          </w:r>
         </w:p>
       </w:tc>
     </w:tr>
@@ -3614,7 +2789,16 @@
               <w:szCs w:val="16"/>
               <w:lang w:val="es-PE"/>
             </w:rPr>
-            <w:t>FGPR210 - Versión 1.0</w:t>
+            <w:t>ACHP</w:t>
+          </w:r>
+          <w:r>
+            <w:rPr>
+              <w:rFonts w:ascii="Verdana" w:hAnsi="Verdana"/>
+              <w:sz w:val="16"/>
+              <w:szCs w:val="16"/>
+              <w:lang w:val="es-PE"/>
+            </w:rPr>
+            <w:t xml:space="preserve"> - Versión 1.0</w:t>
           </w:r>
         </w:p>
       </w:tc>
@@ -3624,43 +2808,12 @@
     <w:pPr>
       <w:pStyle w:val="Encabezado"/>
     </w:pPr>
-    <w:r>
-      <w:rPr>
-        <w:noProof/>
-        <w:lang w:val="es-PE" w:eastAsia="es-PE"/>
-      </w:rPr>
-      <w:pict>
-        <v:shapetype id="_x0000_t75" coordsize="21600,21600" o:spt="75" o:preferrelative="t" path="m@4@5l@4@11@9@11@9@5xe" filled="f" stroked="f">
-          <v:stroke joinstyle="miter"/>
-          <v:formulas>
-            <v:f eqn="if lineDrawn pixelLineWidth 0"/>
-            <v:f eqn="sum @0 1 0"/>
-            <v:f eqn="sum 0 0 @1"/>
-            <v:f eqn="prod @2 1 2"/>
-            <v:f eqn="prod @3 21600 pixelWidth"/>
-            <v:f eqn="prod @3 21600 pixelHeight"/>
-            <v:f eqn="sum @0 0 1"/>
-            <v:f eqn="prod @6 1 2"/>
-            <v:f eqn="prod @7 21600 pixelWidth"/>
-            <v:f eqn="sum @8 21600 0"/>
-            <v:f eqn="prod @7 21600 pixelHeight"/>
-            <v:f eqn="sum @10 21600 0"/>
-          </v:formulas>
-          <v:path o:extrusionok="f" gradientshapeok="t" o:connecttype="rect"/>
-          <o:lock v:ext="edit" aspectratio="t"/>
-        </v:shapetype>
-        <v:shape id="WordPictureWatermark32498921" o:spid="_x0000_s4097" type="#_x0000_t75" style="position:absolute;margin-left:0;margin-top:0;width:453.55pt;height:79.4pt;z-index:-251658240;mso-position-horizontal:center;mso-position-horizontal-relative:margin;mso-position-vertical:center;mso-position-vertical-relative:margin" o:allowincell="f">
-          <v:imagedata r:id="rId4" o:title="Marca Agua" gain="19661f" blacklevel="22938f"/>
-          <w10:wrap anchorx="margin" anchory="margin"/>
-        </v:shape>
-      </w:pict>
-    </w:r>
   </w:p>
 </w:hdr>
 </file>
 
 <file path=word/numbering.xml><?xml version="1.0" encoding="utf-8"?>
-<w:numbering xmlns:wpc="http://schemas.microsoft.com/office/word/2010/wordprocessingCanvas" xmlns:cx="http://schemas.microsoft.com/office/drawing/2014/chartex" xmlns:mc="http://schemas.openxmlformats.org/markup-compatibility/2006" xmlns:o="urn:schemas-microsoft-com:office:office" xmlns:r="http://schemas.openxmlformats.org/officeDocument/2006/relationships" xmlns:m="http://schemas.openxmlformats.org/officeDocument/2006/math" xmlns:v="urn:schemas-microsoft-com:vml" xmlns:wp14="http://schemas.microsoft.com/office/word/2010/wordprocessingDrawing" xmlns:wp="http://schemas.openxmlformats.org/drawingml/2006/wordprocessingDrawing" xmlns:w10="urn:schemas-microsoft-com:office:word" xmlns:w="http://schemas.openxmlformats.org/wordprocessingml/2006/main" xmlns:w14="http://schemas.microsoft.com/office/word/2010/wordml" xmlns:w15="http://schemas.microsoft.com/office/word/2012/wordml" xmlns:w16se="http://schemas.microsoft.com/office/word/2015/wordml/symex" xmlns:wpg="http://schemas.microsoft.com/office/word/2010/wordprocessingGroup" xmlns:wpi="http://schemas.microsoft.com/office/word/2010/wordprocessingInk" xmlns:wne="http://schemas.microsoft.com/office/word/2006/wordml" xmlns:wps="http://schemas.microsoft.com/office/word/2010/wordprocessingShape" mc:Ignorable="w14 w15 w16se wp14">
+<w:numbering xmlns:wpc="http://schemas.microsoft.com/office/word/2010/wordprocessingCanvas" xmlns:cx="http://schemas.microsoft.com/office/drawing/2014/chartex" xmlns:cx1="http://schemas.microsoft.com/office/drawing/2015/9/8/chartex" xmlns:cx2="http://schemas.microsoft.com/office/drawing/2015/10/21/chartex" xmlns:cx3="http://schemas.microsoft.com/office/drawing/2016/5/9/chartex" xmlns:cx4="http://schemas.microsoft.com/office/drawing/2016/5/10/chartex" xmlns:cx5="http://schemas.microsoft.com/office/drawing/2016/5/11/chartex" xmlns:cx6="http://schemas.microsoft.com/office/drawing/2016/5/12/chartex" xmlns:cx7="http://schemas.microsoft.com/office/drawing/2016/5/13/chartex" xmlns:cx8="http://schemas.microsoft.com/office/drawing/2016/5/14/chartex" xmlns:mc="http://schemas.openxmlformats.org/markup-compatibility/2006" xmlns:aink="http://schemas.microsoft.com/office/drawing/2016/ink" xmlns:am3d="http://schemas.microsoft.com/office/drawing/2017/model3d" xmlns:o="urn:schemas-microsoft-com:office:office" xmlns:r="http://schemas.openxmlformats.org/officeDocument/2006/relationships" xmlns:m="http://schemas.openxmlformats.org/officeDocument/2006/math" xmlns:v="urn:schemas-microsoft-com:vml" xmlns:wp14="http://schemas.microsoft.com/office/word/2010/wordprocessingDrawing" xmlns:wp="http://schemas.openxmlformats.org/drawingml/2006/wordprocessingDrawing" xmlns:w10="urn:schemas-microsoft-com:office:word" xmlns:w="http://schemas.openxmlformats.org/wordprocessingml/2006/main" xmlns:w14="http://schemas.microsoft.com/office/word/2010/wordml" xmlns:w15="http://schemas.microsoft.com/office/word/2012/wordml" xmlns:w16cex="http://schemas.microsoft.com/office/word/2018/wordml/cex" xmlns:w16cid="http://schemas.microsoft.com/office/word/2016/wordml/cid" xmlns:w16="http://schemas.microsoft.com/office/word/2018/wordml" xmlns:w16se="http://schemas.microsoft.com/office/word/2015/wordml/symex" xmlns:wpg="http://schemas.microsoft.com/office/word/2010/wordprocessingGroup" xmlns:wpi="http://schemas.microsoft.com/office/word/2010/wordprocessingInk" xmlns:wne="http://schemas.microsoft.com/office/word/2006/wordml" xmlns:wps="http://schemas.microsoft.com/office/word/2010/wordprocessingShape" mc:Ignorable="w14 w15 w16se w16cid w16 w16cex wp14">
   <w:abstractNum w:abstractNumId="0" w15:restartNumberingAfterBreak="0">
     <w:nsid w:val="05745F7D"/>
     <w:multiLevelType w:val="hybridMultilevel"/>
@@ -4537,6 +3690,119 @@
     </w:lvl>
   </w:abstractNum>
   <w:abstractNum w:abstractNumId="10" w15:restartNumberingAfterBreak="0">
+    <w:nsid w:val="55A855AB"/>
+    <w:multiLevelType w:val="hybridMultilevel"/>
+    <w:tmpl w:val="BEB4BAD8"/>
+    <w:lvl w:ilvl="0" w:tplc="300A0001">
+      <w:start w:val="1"/>
+      <w:numFmt w:val="bullet"/>
+      <w:lvlText w:val=""/>
+      <w:lvlJc w:val="left"/>
+      <w:pPr>
+        <w:ind w:left="720" w:hanging="360"/>
+      </w:pPr>
+      <w:rPr>
+        <w:rFonts w:ascii="Symbol" w:hAnsi="Symbol" w:hint="default"/>
+      </w:rPr>
+    </w:lvl>
+    <w:lvl w:ilvl="1" w:tplc="300A0003" w:tentative="1">
+      <w:start w:val="1"/>
+      <w:numFmt w:val="bullet"/>
+      <w:lvlText w:val="o"/>
+      <w:lvlJc w:val="left"/>
+      <w:pPr>
+        <w:ind w:left="1440" w:hanging="360"/>
+      </w:pPr>
+      <w:rPr>
+        <w:rFonts w:ascii="Courier New" w:hAnsi="Courier New" w:cs="Courier New" w:hint="default"/>
+      </w:rPr>
+    </w:lvl>
+    <w:lvl w:ilvl="2" w:tplc="300A0005" w:tentative="1">
+      <w:start w:val="1"/>
+      <w:numFmt w:val="bullet"/>
+      <w:lvlText w:val=""/>
+      <w:lvlJc w:val="left"/>
+      <w:pPr>
+        <w:ind w:left="2160" w:hanging="360"/>
+      </w:pPr>
+      <w:rPr>
+        <w:rFonts w:ascii="Wingdings" w:hAnsi="Wingdings" w:hint="default"/>
+      </w:rPr>
+    </w:lvl>
+    <w:lvl w:ilvl="3" w:tplc="300A0001" w:tentative="1">
+      <w:start w:val="1"/>
+      <w:numFmt w:val="bullet"/>
+      <w:lvlText w:val=""/>
+      <w:lvlJc w:val="left"/>
+      <w:pPr>
+        <w:ind w:left="2880" w:hanging="360"/>
+      </w:pPr>
+      <w:rPr>
+        <w:rFonts w:ascii="Symbol" w:hAnsi="Symbol" w:hint="default"/>
+      </w:rPr>
+    </w:lvl>
+    <w:lvl w:ilvl="4" w:tplc="300A0003" w:tentative="1">
+      <w:start w:val="1"/>
+      <w:numFmt w:val="bullet"/>
+      <w:lvlText w:val="o"/>
+      <w:lvlJc w:val="left"/>
+      <w:pPr>
+        <w:ind w:left="3600" w:hanging="360"/>
+      </w:pPr>
+      <w:rPr>
+        <w:rFonts w:ascii="Courier New" w:hAnsi="Courier New" w:cs="Courier New" w:hint="default"/>
+      </w:rPr>
+    </w:lvl>
+    <w:lvl w:ilvl="5" w:tplc="300A0005" w:tentative="1">
+      <w:start w:val="1"/>
+      <w:numFmt w:val="bullet"/>
+      <w:lvlText w:val=""/>
+      <w:lvlJc w:val="left"/>
+      <w:pPr>
+        <w:ind w:left="4320" w:hanging="360"/>
+      </w:pPr>
+      <w:rPr>
+        <w:rFonts w:ascii="Wingdings" w:hAnsi="Wingdings" w:hint="default"/>
+      </w:rPr>
+    </w:lvl>
+    <w:lvl w:ilvl="6" w:tplc="300A0001" w:tentative="1">
+      <w:start w:val="1"/>
+      <w:numFmt w:val="bullet"/>
+      <w:lvlText w:val=""/>
+      <w:lvlJc w:val="left"/>
+      <w:pPr>
+        <w:ind w:left="5040" w:hanging="360"/>
+      </w:pPr>
+      <w:rPr>
+        <w:rFonts w:ascii="Symbol" w:hAnsi="Symbol" w:hint="default"/>
+      </w:rPr>
+    </w:lvl>
+    <w:lvl w:ilvl="7" w:tplc="300A0003" w:tentative="1">
+      <w:start w:val="1"/>
+      <w:numFmt w:val="bullet"/>
+      <w:lvlText w:val="o"/>
+      <w:lvlJc w:val="left"/>
+      <w:pPr>
+        <w:ind w:left="5760" w:hanging="360"/>
+      </w:pPr>
+      <w:rPr>
+        <w:rFonts w:ascii="Courier New" w:hAnsi="Courier New" w:cs="Courier New" w:hint="default"/>
+      </w:rPr>
+    </w:lvl>
+    <w:lvl w:ilvl="8" w:tplc="300A0005" w:tentative="1">
+      <w:start w:val="1"/>
+      <w:numFmt w:val="bullet"/>
+      <w:lvlText w:val=""/>
+      <w:lvlJc w:val="left"/>
+      <w:pPr>
+        <w:ind w:left="6480" w:hanging="360"/>
+      </w:pPr>
+      <w:rPr>
+        <w:rFonts w:ascii="Wingdings" w:hAnsi="Wingdings" w:hint="default"/>
+      </w:rPr>
+    </w:lvl>
+  </w:abstractNum>
+  <w:abstractNum w:abstractNumId="11" w15:restartNumberingAfterBreak="0">
     <w:nsid w:val="60ED26EC"/>
     <w:multiLevelType w:val="hybridMultilevel"/>
     <w:tmpl w:val="5FBAE626"/>
@@ -4676,7 +3942,7 @@
       </w:rPr>
     </w:lvl>
   </w:abstractNum>
-  <w:abstractNum w:abstractNumId="11" w15:restartNumberingAfterBreak="0">
+  <w:abstractNum w:abstractNumId="12" w15:restartNumberingAfterBreak="0">
     <w:nsid w:val="686A0450"/>
     <w:multiLevelType w:val="singleLevel"/>
     <w:tmpl w:val="0C0A000F"/>
@@ -4696,7 +3962,7 @@
       </w:rPr>
     </w:lvl>
   </w:abstractNum>
-  <w:abstractNum w:abstractNumId="12" w15:restartNumberingAfterBreak="0">
+  <w:abstractNum w:abstractNumId="13" w15:restartNumberingAfterBreak="0">
     <w:nsid w:val="6D466ACF"/>
     <w:multiLevelType w:val="singleLevel"/>
     <w:tmpl w:val="8B40BAC8"/>
@@ -4716,7 +3982,7 @@
       </w:rPr>
     </w:lvl>
   </w:abstractNum>
-  <w:abstractNum w:abstractNumId="13" w15:restartNumberingAfterBreak="0">
+  <w:abstractNum w:abstractNumId="14" w15:restartNumberingAfterBreak="0">
     <w:nsid w:val="6E340284"/>
     <w:multiLevelType w:val="hybridMultilevel"/>
     <w:tmpl w:val="5E7AE4C8"/>
@@ -4855,7 +4121,120 @@
       </w:rPr>
     </w:lvl>
   </w:abstractNum>
-  <w:abstractNum w:abstractNumId="14" w15:restartNumberingAfterBreak="0">
+  <w:abstractNum w:abstractNumId="15" w15:restartNumberingAfterBreak="0">
+    <w:nsid w:val="7AF260D2"/>
+    <w:multiLevelType w:val="hybridMultilevel"/>
+    <w:tmpl w:val="9008304C"/>
+    <w:lvl w:ilvl="0" w:tplc="300A0001">
+      <w:start w:val="1"/>
+      <w:numFmt w:val="bullet"/>
+      <w:lvlText w:val=""/>
+      <w:lvlJc w:val="left"/>
+      <w:pPr>
+        <w:ind w:left="1080" w:hanging="360"/>
+      </w:pPr>
+      <w:rPr>
+        <w:rFonts w:ascii="Symbol" w:hAnsi="Symbol" w:hint="default"/>
+      </w:rPr>
+    </w:lvl>
+    <w:lvl w:ilvl="1" w:tplc="300A0003" w:tentative="1">
+      <w:start w:val="1"/>
+      <w:numFmt w:val="bullet"/>
+      <w:lvlText w:val="o"/>
+      <w:lvlJc w:val="left"/>
+      <w:pPr>
+        <w:ind w:left="1800" w:hanging="360"/>
+      </w:pPr>
+      <w:rPr>
+        <w:rFonts w:ascii="Courier New" w:hAnsi="Courier New" w:cs="Courier New" w:hint="default"/>
+      </w:rPr>
+    </w:lvl>
+    <w:lvl w:ilvl="2" w:tplc="300A0005" w:tentative="1">
+      <w:start w:val="1"/>
+      <w:numFmt w:val="bullet"/>
+      <w:lvlText w:val=""/>
+      <w:lvlJc w:val="left"/>
+      <w:pPr>
+        <w:ind w:left="2520" w:hanging="360"/>
+      </w:pPr>
+      <w:rPr>
+        <w:rFonts w:ascii="Wingdings" w:hAnsi="Wingdings" w:hint="default"/>
+      </w:rPr>
+    </w:lvl>
+    <w:lvl w:ilvl="3" w:tplc="300A0001" w:tentative="1">
+      <w:start w:val="1"/>
+      <w:numFmt w:val="bullet"/>
+      <w:lvlText w:val=""/>
+      <w:lvlJc w:val="left"/>
+      <w:pPr>
+        <w:ind w:left="3240" w:hanging="360"/>
+      </w:pPr>
+      <w:rPr>
+        <w:rFonts w:ascii="Symbol" w:hAnsi="Symbol" w:hint="default"/>
+      </w:rPr>
+    </w:lvl>
+    <w:lvl w:ilvl="4" w:tplc="300A0003" w:tentative="1">
+      <w:start w:val="1"/>
+      <w:numFmt w:val="bullet"/>
+      <w:lvlText w:val="o"/>
+      <w:lvlJc w:val="left"/>
+      <w:pPr>
+        <w:ind w:left="3960" w:hanging="360"/>
+      </w:pPr>
+      <w:rPr>
+        <w:rFonts w:ascii="Courier New" w:hAnsi="Courier New" w:cs="Courier New" w:hint="default"/>
+      </w:rPr>
+    </w:lvl>
+    <w:lvl w:ilvl="5" w:tplc="300A0005" w:tentative="1">
+      <w:start w:val="1"/>
+      <w:numFmt w:val="bullet"/>
+      <w:lvlText w:val=""/>
+      <w:lvlJc w:val="left"/>
+      <w:pPr>
+        <w:ind w:left="4680" w:hanging="360"/>
+      </w:pPr>
+      <w:rPr>
+        <w:rFonts w:ascii="Wingdings" w:hAnsi="Wingdings" w:hint="default"/>
+      </w:rPr>
+    </w:lvl>
+    <w:lvl w:ilvl="6" w:tplc="300A0001" w:tentative="1">
+      <w:start w:val="1"/>
+      <w:numFmt w:val="bullet"/>
+      <w:lvlText w:val=""/>
+      <w:lvlJc w:val="left"/>
+      <w:pPr>
+        <w:ind w:left="5400" w:hanging="360"/>
+      </w:pPr>
+      <w:rPr>
+        <w:rFonts w:ascii="Symbol" w:hAnsi="Symbol" w:hint="default"/>
+      </w:rPr>
+    </w:lvl>
+    <w:lvl w:ilvl="7" w:tplc="300A0003" w:tentative="1">
+      <w:start w:val="1"/>
+      <w:numFmt w:val="bullet"/>
+      <w:lvlText w:val="o"/>
+      <w:lvlJc w:val="left"/>
+      <w:pPr>
+        <w:ind w:left="6120" w:hanging="360"/>
+      </w:pPr>
+      <w:rPr>
+        <w:rFonts w:ascii="Courier New" w:hAnsi="Courier New" w:cs="Courier New" w:hint="default"/>
+      </w:rPr>
+    </w:lvl>
+    <w:lvl w:ilvl="8" w:tplc="300A0005" w:tentative="1">
+      <w:start w:val="1"/>
+      <w:numFmt w:val="bullet"/>
+      <w:lvlText w:val=""/>
+      <w:lvlJc w:val="left"/>
+      <w:pPr>
+        <w:ind w:left="6840" w:hanging="360"/>
+      </w:pPr>
+      <w:rPr>
+        <w:rFonts w:ascii="Wingdings" w:hAnsi="Wingdings" w:hint="default"/>
+      </w:rPr>
+    </w:lvl>
+  </w:abstractNum>
+  <w:abstractNum w:abstractNumId="16" w15:restartNumberingAfterBreak="0">
     <w:nsid w:val="7C9545E4"/>
     <w:multiLevelType w:val="singleLevel"/>
     <w:tmpl w:val="0C0A000F"/>
@@ -4870,6 +4249,119 @@
         </w:tabs>
         <w:ind w:left="360" w:hanging="360"/>
       </w:pPr>
+    </w:lvl>
+  </w:abstractNum>
+  <w:abstractNum w:abstractNumId="17" w15:restartNumberingAfterBreak="0">
+    <w:nsid w:val="7D7B2B72"/>
+    <w:multiLevelType w:val="hybridMultilevel"/>
+    <w:tmpl w:val="6DD62C10"/>
+    <w:lvl w:ilvl="0" w:tplc="300A0001">
+      <w:start w:val="1"/>
+      <w:numFmt w:val="bullet"/>
+      <w:lvlText w:val=""/>
+      <w:lvlJc w:val="left"/>
+      <w:pPr>
+        <w:ind w:left="1080" w:hanging="360"/>
+      </w:pPr>
+      <w:rPr>
+        <w:rFonts w:ascii="Symbol" w:hAnsi="Symbol" w:hint="default"/>
+      </w:rPr>
+    </w:lvl>
+    <w:lvl w:ilvl="1" w:tplc="300A0003" w:tentative="1">
+      <w:start w:val="1"/>
+      <w:numFmt w:val="bullet"/>
+      <w:lvlText w:val="o"/>
+      <w:lvlJc w:val="left"/>
+      <w:pPr>
+        <w:ind w:left="1800" w:hanging="360"/>
+      </w:pPr>
+      <w:rPr>
+        <w:rFonts w:ascii="Courier New" w:hAnsi="Courier New" w:cs="Courier New" w:hint="default"/>
+      </w:rPr>
+    </w:lvl>
+    <w:lvl w:ilvl="2" w:tplc="300A0005" w:tentative="1">
+      <w:start w:val="1"/>
+      <w:numFmt w:val="bullet"/>
+      <w:lvlText w:val=""/>
+      <w:lvlJc w:val="left"/>
+      <w:pPr>
+        <w:ind w:left="2520" w:hanging="360"/>
+      </w:pPr>
+      <w:rPr>
+        <w:rFonts w:ascii="Wingdings" w:hAnsi="Wingdings" w:hint="default"/>
+      </w:rPr>
+    </w:lvl>
+    <w:lvl w:ilvl="3" w:tplc="300A0001" w:tentative="1">
+      <w:start w:val="1"/>
+      <w:numFmt w:val="bullet"/>
+      <w:lvlText w:val=""/>
+      <w:lvlJc w:val="left"/>
+      <w:pPr>
+        <w:ind w:left="3240" w:hanging="360"/>
+      </w:pPr>
+      <w:rPr>
+        <w:rFonts w:ascii="Symbol" w:hAnsi="Symbol" w:hint="default"/>
+      </w:rPr>
+    </w:lvl>
+    <w:lvl w:ilvl="4" w:tplc="300A0003" w:tentative="1">
+      <w:start w:val="1"/>
+      <w:numFmt w:val="bullet"/>
+      <w:lvlText w:val="o"/>
+      <w:lvlJc w:val="left"/>
+      <w:pPr>
+        <w:ind w:left="3960" w:hanging="360"/>
+      </w:pPr>
+      <w:rPr>
+        <w:rFonts w:ascii="Courier New" w:hAnsi="Courier New" w:cs="Courier New" w:hint="default"/>
+      </w:rPr>
+    </w:lvl>
+    <w:lvl w:ilvl="5" w:tplc="300A0005" w:tentative="1">
+      <w:start w:val="1"/>
+      <w:numFmt w:val="bullet"/>
+      <w:lvlText w:val=""/>
+      <w:lvlJc w:val="left"/>
+      <w:pPr>
+        <w:ind w:left="4680" w:hanging="360"/>
+      </w:pPr>
+      <w:rPr>
+        <w:rFonts w:ascii="Wingdings" w:hAnsi="Wingdings" w:hint="default"/>
+      </w:rPr>
+    </w:lvl>
+    <w:lvl w:ilvl="6" w:tplc="300A0001" w:tentative="1">
+      <w:start w:val="1"/>
+      <w:numFmt w:val="bullet"/>
+      <w:lvlText w:val=""/>
+      <w:lvlJc w:val="left"/>
+      <w:pPr>
+        <w:ind w:left="5400" w:hanging="360"/>
+      </w:pPr>
+      <w:rPr>
+        <w:rFonts w:ascii="Symbol" w:hAnsi="Symbol" w:hint="default"/>
+      </w:rPr>
+    </w:lvl>
+    <w:lvl w:ilvl="7" w:tplc="300A0003" w:tentative="1">
+      <w:start w:val="1"/>
+      <w:numFmt w:val="bullet"/>
+      <w:lvlText w:val="o"/>
+      <w:lvlJc w:val="left"/>
+      <w:pPr>
+        <w:ind w:left="6120" w:hanging="360"/>
+      </w:pPr>
+      <w:rPr>
+        <w:rFonts w:ascii="Courier New" w:hAnsi="Courier New" w:cs="Courier New" w:hint="default"/>
+      </w:rPr>
+    </w:lvl>
+    <w:lvl w:ilvl="8" w:tplc="300A0005" w:tentative="1">
+      <w:start w:val="1"/>
+      <w:numFmt w:val="bullet"/>
+      <w:lvlText w:val=""/>
+      <w:lvlJc w:val="left"/>
+      <w:pPr>
+        <w:ind w:left="6840" w:hanging="360"/>
+      </w:pPr>
+      <w:rPr>
+        <w:rFonts w:ascii="Wingdings" w:hAnsi="Wingdings" w:hint="default"/>
+      </w:rPr>
     </w:lvl>
   </w:abstractNum>
   <w:num w:numId="1">
@@ -4879,13 +4371,13 @@
     <w:abstractNumId w:val="7"/>
   </w:num>
   <w:num w:numId="3">
-    <w:abstractNumId w:val="11"/>
+    <w:abstractNumId w:val="12"/>
   </w:num>
   <w:num w:numId="4">
-    <w:abstractNumId w:val="14"/>
+    <w:abstractNumId w:val="16"/>
   </w:num>
   <w:num w:numId="5">
-    <w:abstractNumId w:val="12"/>
+    <w:abstractNumId w:val="13"/>
   </w:num>
   <w:num w:numId="6">
     <w:abstractNumId w:val="2"/>
@@ -4909,19 +4401,28 @@
     <w:abstractNumId w:val="8"/>
   </w:num>
   <w:num w:numId="13">
-    <w:abstractNumId w:val="10"/>
+    <w:abstractNumId w:val="11"/>
   </w:num>
   <w:num w:numId="14">
     <w:abstractNumId w:val="6"/>
   </w:num>
   <w:num w:numId="15">
-    <w:abstractNumId w:val="13"/>
+    <w:abstractNumId w:val="14"/>
+  </w:num>
+  <w:num w:numId="16">
+    <w:abstractNumId w:val="10"/>
+  </w:num>
+  <w:num w:numId="17">
+    <w:abstractNumId w:val="15"/>
+  </w:num>
+  <w:num w:numId="18">
+    <w:abstractNumId w:val="17"/>
   </w:num>
 </w:numbering>
 </file>
 
 <file path=word/styles.xml><?xml version="1.0" encoding="utf-8"?>
-<w:styles xmlns:mc="http://schemas.openxmlformats.org/markup-compatibility/2006" xmlns:r="http://schemas.openxmlformats.org/officeDocument/2006/relationships" xmlns:w="http://schemas.openxmlformats.org/wordprocessingml/2006/main" xmlns:w14="http://schemas.microsoft.com/office/word/2010/wordml" xmlns:w15="http://schemas.microsoft.com/office/word/2012/wordml" xmlns:w16se="http://schemas.microsoft.com/office/word/2015/wordml/symex" mc:Ignorable="w14 w15 w16se">
+<w:styles xmlns:mc="http://schemas.openxmlformats.org/markup-compatibility/2006" xmlns:r="http://schemas.openxmlformats.org/officeDocument/2006/relationships" xmlns:w="http://schemas.openxmlformats.org/wordprocessingml/2006/main" xmlns:w14="http://schemas.microsoft.com/office/word/2010/wordml" xmlns:w15="http://schemas.microsoft.com/office/word/2012/wordml" xmlns:w16cex="http://schemas.microsoft.com/office/word/2018/wordml/cex" xmlns:w16cid="http://schemas.microsoft.com/office/word/2016/wordml/cid" xmlns:w16="http://schemas.microsoft.com/office/word/2018/wordml" xmlns:w16se="http://schemas.microsoft.com/office/word/2015/wordml/symex" mc:Ignorable="w14 w15 w16se w16cid w16 w16cex">
   <w:docDefaults>
     <w:rPrDefault>
       <w:rPr>
@@ -4931,7 +4432,7 @@
     </w:rPrDefault>
     <w:pPrDefault/>
   </w:docDefaults>
-  <w:latentStyles w:defLockedState="0" w:defUIPriority="0" w:defSemiHidden="0" w:defUnhideWhenUsed="0" w:defQFormat="0" w:count="371">
+  <w:latentStyles w:defLockedState="0" w:defUIPriority="0" w:defSemiHidden="0" w:defUnhideWhenUsed="0" w:defQFormat="0" w:count="376">
     <w:lsdException w:name="Normal" w:qFormat="1"/>
     <w:lsdException w:name="heading 1" w:qFormat="1"/>
     <w:lsdException w:name="heading 2" w:qFormat="1"/>
@@ -4948,7 +4449,12 @@
     <w:lsdException w:name="Subtitle" w:qFormat="1"/>
     <w:lsdException w:name="Strong" w:qFormat="1"/>
     <w:lsdException w:name="Emphasis" w:qFormat="1"/>
-    <w:lsdException w:name="Normal Table" w:semiHidden="1" w:unhideWhenUsed="1"/>
+    <w:lsdException w:name="HTML Keyboard" w:semiHidden="1" w:unhideWhenUsed="1"/>
+    <w:lsdException w:name="annotation subject" w:semiHidden="1" w:unhideWhenUsed="1"/>
+    <w:lsdException w:name="No List" w:semiHidden="1" w:unhideWhenUsed="1"/>
+    <w:lsdException w:name="Outline List 1" w:semiHidden="1" w:unhideWhenUsed="1"/>
+    <w:lsdException w:name="Outline List 2" w:semiHidden="1" w:unhideWhenUsed="1"/>
+    <w:lsdException w:name="Outline List 3" w:semiHidden="1" w:unhideWhenUsed="1"/>
     <w:lsdException w:name="Table Simple 1" w:semiHidden="1" w:unhideWhenUsed="1"/>
     <w:lsdException w:name="Table Simple 2" w:semiHidden="1" w:unhideWhenUsed="1"/>
     <w:lsdException w:name="Table Simple 3" w:semiHidden="1" w:unhideWhenUsed="1"/>
@@ -4986,11 +4492,9 @@
     <w:lsdException w:name="Table Contemporary" w:semiHidden="1" w:unhideWhenUsed="1"/>
     <w:lsdException w:name="Table Elegant" w:semiHidden="1" w:unhideWhenUsed="1"/>
     <w:lsdException w:name="Table Professional" w:semiHidden="1" w:unhideWhenUsed="1"/>
-    <w:lsdException w:name="Table Subtle 1" w:semiHidden="1" w:unhideWhenUsed="1"/>
     <w:lsdException w:name="Table Subtle 2" w:semiHidden="1" w:unhideWhenUsed="1"/>
     <w:lsdException w:name="Table Web 1" w:semiHidden="1" w:unhideWhenUsed="1"/>
-    <w:lsdException w:name="Table Web 2" w:semiHidden="1" w:unhideWhenUsed="1"/>
-    <w:lsdException w:name="Table Web 3" w:semiHidden="1" w:unhideWhenUsed="1"/>
+    <w:lsdException w:name="Balloon Text" w:semiHidden="1" w:unhideWhenUsed="1"/>
     <w:lsdException w:name="Table Theme" w:semiHidden="1" w:unhideWhenUsed="1"/>
     <w:lsdException w:name="Placeholder Text" w:semiHidden="1" w:uiPriority="99"/>
     <w:lsdException w:name="No Spacing" w:uiPriority="1" w:qFormat="1"/>
@@ -5207,6 +4711,11 @@
     <w:lsdException w:name="List Table 5 Dark Accent 6" w:uiPriority="50"/>
     <w:lsdException w:name="List Table 6 Colorful Accent 6" w:uiPriority="51"/>
     <w:lsdException w:name="List Table 7 Colorful Accent 6" w:uiPriority="52"/>
+    <w:lsdException w:name="Mention" w:semiHidden="1" w:uiPriority="99" w:unhideWhenUsed="1"/>
+    <w:lsdException w:name="Smart Hyperlink" w:semiHidden="1" w:uiPriority="99" w:unhideWhenUsed="1"/>
+    <w:lsdException w:name="Hashtag" w:semiHidden="1" w:uiPriority="99" w:unhideWhenUsed="1"/>
+    <w:lsdException w:name="Unresolved Mention" w:semiHidden="1" w:uiPriority="99" w:unhideWhenUsed="1"/>
+    <w:lsdException w:name="Smart Link" w:semiHidden="1" w:uiPriority="99" w:unhideWhenUsed="1"/>
   </w:latentStyles>
   <w:style w:type="paragraph" w:default="1" w:styleId="Normal">
     <w:name w:val="Normal"/>
@@ -5460,6 +4969,22 @@
     <w:rsid w:val="00701E59"/>
     <w:rPr>
       <w:lang w:val="en-US" w:eastAsia="es-ES"/>
+    </w:rPr>
+  </w:style>
+  <w:style w:type="paragraph" w:customStyle="1" w:styleId="Default">
+    <w:name w:val="Default"/>
+    <w:rsid w:val="00727AFA"/>
+    <w:pPr>
+      <w:autoSpaceDE w:val="0"/>
+      <w:autoSpaceDN w:val="0"/>
+      <w:adjustRightInd w:val="0"/>
+    </w:pPr>
+    <w:rPr>
+      <w:rFonts w:ascii="Verdana" w:hAnsi="Verdana" w:cs="Verdana"/>
+      <w:color w:val="000000"/>
+      <w:sz w:val="24"/>
+      <w:szCs w:val="24"/>
+      <w:lang w:val="es-EC"/>
     </w:rPr>
   </w:style>
 </w:styles>

</xml_diff>